<commit_message>
now with accurate ToC
</commit_message>
<xml_diff>
--- a/Publications/LTER Recommendations/Recommendations effect on a communities metadata.docx
+++ b/Publications/LTER Recommendations/Recommendations effect on a communities metadata.docx
@@ -72,6 +72,8 @@
             <w:t>Table of Contents</w:t>
           </w:r>
         </w:p>
+        <w:bookmarkStart w:id="0" w:name="_GoBack"/>
+        <w:bookmarkEnd w:id="0"/>
         <w:p>
           <w:pPr>
             <w:pStyle w:val="TOC2"/>
@@ -104,13 +106,11 @@
             </w:rPr>
             <w:fldChar w:fldCharType="separate"/>
           </w:r>
-          <w:hyperlink w:anchor="_Toc477794253" w:history="1">
+          <w:hyperlink w:anchor="_Toc477976581" w:history="1">
             <w:r>
               <w:rPr>
                 <w:rStyle w:val="Hyperlink"/>
                 <w:noProof/>
-                <w:sz w:val="24"/>
-                <w:szCs w:val="24"/>
               </w:rPr>
               <w:t>Highlights</w:t>
             </w:r>
@@ -118,8 +118,6 @@
               <w:rPr>
                 <w:noProof/>
                 <w:webHidden/>
-                <w:sz w:val="24"/>
-                <w:szCs w:val="24"/>
               </w:rPr>
               <w:tab/>
             </w:r>
@@ -127,8 +125,6 @@
               <w:rPr>
                 <w:noProof/>
                 <w:webHidden/>
-                <w:sz w:val="24"/>
-                <w:szCs w:val="24"/>
               </w:rPr>
               <w:fldChar w:fldCharType="begin"/>
             </w:r>
@@ -136,25 +132,19 @@
               <w:rPr>
                 <w:noProof/>
                 <w:webHidden/>
-                <w:sz w:val="24"/>
-                <w:szCs w:val="24"/>
-              </w:rPr>
-              <w:instrText xml:space="preserve"> PAGEREF _Toc477794253 \h </w:instrText>
+              </w:rPr>
+              <w:instrText xml:space="preserve"> PAGEREF _Toc477976581 \h </w:instrText>
             </w:r>
             <w:r>
               <w:rPr>
                 <w:noProof/>
                 <w:webHidden/>
-                <w:sz w:val="24"/>
-                <w:szCs w:val="24"/>
               </w:rPr>
             </w:r>
             <w:r>
               <w:rPr>
                 <w:noProof/>
                 <w:webHidden/>
-                <w:sz w:val="24"/>
-                <w:szCs w:val="24"/>
               </w:rPr>
               <w:fldChar w:fldCharType="separate"/>
             </w:r>
@@ -162,8 +152,6 @@
               <w:rPr>
                 <w:noProof/>
                 <w:webHidden/>
-                <w:sz w:val="24"/>
-                <w:szCs w:val="24"/>
               </w:rPr>
               <w:t>1</w:t>
             </w:r>
@@ -171,8 +159,6 @@
               <w:rPr>
                 <w:noProof/>
                 <w:webHidden/>
-                <w:sz w:val="24"/>
-                <w:szCs w:val="24"/>
               </w:rPr>
               <w:fldChar w:fldCharType="end"/>
             </w:r>
@@ -193,14 +179,12 @@
               <w:szCs w:val="24"/>
             </w:rPr>
           </w:pPr>
-          <w:hyperlink w:anchor="_Toc477794254" w:history="1">
+          <w:hyperlink w:anchor="_Toc477976582" w:history="1">
             <w:r>
               <w:rPr>
                 <w:rStyle w:val="Hyperlink"/>
                 <w:rFonts w:ascii="Book Antiqua" w:eastAsia="Times New Roman" w:hAnsi="Book Antiqua"/>
                 <w:noProof/>
-                <w:sz w:val="24"/>
-                <w:szCs w:val="24"/>
               </w:rPr>
               <w:t>Abstract</w:t>
             </w:r>
@@ -208,8 +192,6 @@
               <w:rPr>
                 <w:noProof/>
                 <w:webHidden/>
-                <w:sz w:val="24"/>
-                <w:szCs w:val="24"/>
               </w:rPr>
               <w:tab/>
             </w:r>
@@ -217,8 +199,6 @@
               <w:rPr>
                 <w:noProof/>
                 <w:webHidden/>
-                <w:sz w:val="24"/>
-                <w:szCs w:val="24"/>
               </w:rPr>
               <w:fldChar w:fldCharType="begin"/>
             </w:r>
@@ -226,25 +206,19 @@
               <w:rPr>
                 <w:noProof/>
                 <w:webHidden/>
-                <w:sz w:val="24"/>
-                <w:szCs w:val="24"/>
-              </w:rPr>
-              <w:instrText xml:space="preserve"> PAGEREF _Toc477794254 \h </w:instrText>
+              </w:rPr>
+              <w:instrText xml:space="preserve"> PAGEREF _Toc477976582 \h </w:instrText>
             </w:r>
             <w:r>
               <w:rPr>
                 <w:noProof/>
                 <w:webHidden/>
-                <w:sz w:val="24"/>
-                <w:szCs w:val="24"/>
               </w:rPr>
             </w:r>
             <w:r>
               <w:rPr>
                 <w:noProof/>
                 <w:webHidden/>
-                <w:sz w:val="24"/>
-                <w:szCs w:val="24"/>
               </w:rPr>
               <w:fldChar w:fldCharType="separate"/>
             </w:r>
@@ -252,8 +226,6 @@
               <w:rPr>
                 <w:noProof/>
                 <w:webHidden/>
-                <w:sz w:val="24"/>
-                <w:szCs w:val="24"/>
               </w:rPr>
               <w:t>2</w:t>
             </w:r>
@@ -261,8 +233,6 @@
               <w:rPr>
                 <w:noProof/>
                 <w:webHidden/>
-                <w:sz w:val="24"/>
-                <w:szCs w:val="24"/>
               </w:rPr>
               <w:fldChar w:fldCharType="end"/>
             </w:r>
@@ -283,13 +253,11 @@
               <w:szCs w:val="24"/>
             </w:rPr>
           </w:pPr>
-          <w:hyperlink w:anchor="_Toc477794255" w:history="1">
+          <w:hyperlink w:anchor="_Toc477976583" w:history="1">
             <w:r>
               <w:rPr>
                 <w:rStyle w:val="Hyperlink"/>
                 <w:noProof/>
-                <w:sz w:val="24"/>
-                <w:szCs w:val="24"/>
               </w:rPr>
               <w:t>Abbreviations</w:t>
             </w:r>
@@ -297,8 +265,6 @@
               <w:rPr>
                 <w:noProof/>
                 <w:webHidden/>
-                <w:sz w:val="24"/>
-                <w:szCs w:val="24"/>
               </w:rPr>
               <w:tab/>
             </w:r>
@@ -306,8 +272,6 @@
               <w:rPr>
                 <w:noProof/>
                 <w:webHidden/>
-                <w:sz w:val="24"/>
-                <w:szCs w:val="24"/>
               </w:rPr>
               <w:fldChar w:fldCharType="begin"/>
             </w:r>
@@ -315,25 +279,19 @@
               <w:rPr>
                 <w:noProof/>
                 <w:webHidden/>
-                <w:sz w:val="24"/>
-                <w:szCs w:val="24"/>
-              </w:rPr>
-              <w:instrText xml:space="preserve"> PAGEREF _Toc477794255 \h </w:instrText>
+              </w:rPr>
+              <w:instrText xml:space="preserve"> PAGEREF _Toc477976583 \h </w:instrText>
             </w:r>
             <w:r>
               <w:rPr>
                 <w:noProof/>
                 <w:webHidden/>
-                <w:sz w:val="24"/>
-                <w:szCs w:val="24"/>
               </w:rPr>
             </w:r>
             <w:r>
               <w:rPr>
                 <w:noProof/>
                 <w:webHidden/>
-                <w:sz w:val="24"/>
-                <w:szCs w:val="24"/>
               </w:rPr>
               <w:fldChar w:fldCharType="separate"/>
             </w:r>
@@ -341,8 +299,6 @@
               <w:rPr>
                 <w:noProof/>
                 <w:webHidden/>
-                <w:sz w:val="24"/>
-                <w:szCs w:val="24"/>
               </w:rPr>
               <w:t>2</w:t>
             </w:r>
@@ -350,8 +306,6 @@
               <w:rPr>
                 <w:noProof/>
                 <w:webHidden/>
-                <w:sz w:val="24"/>
-                <w:szCs w:val="24"/>
               </w:rPr>
               <w:fldChar w:fldCharType="end"/>
             </w:r>
@@ -372,13 +326,11 @@
               <w:szCs w:val="24"/>
             </w:rPr>
           </w:pPr>
-          <w:hyperlink w:anchor="_Toc477794256" w:history="1">
+          <w:hyperlink w:anchor="_Toc477976584" w:history="1">
             <w:r>
               <w:rPr>
                 <w:rStyle w:val="Hyperlink"/>
                 <w:noProof/>
-                <w:sz w:val="24"/>
-                <w:szCs w:val="24"/>
               </w:rPr>
               <w:t>Keywords</w:t>
             </w:r>
@@ -386,8 +338,6 @@
               <w:rPr>
                 <w:noProof/>
                 <w:webHidden/>
-                <w:sz w:val="24"/>
-                <w:szCs w:val="24"/>
               </w:rPr>
               <w:tab/>
             </w:r>
@@ -395,8 +345,6 @@
               <w:rPr>
                 <w:noProof/>
                 <w:webHidden/>
-                <w:sz w:val="24"/>
-                <w:szCs w:val="24"/>
               </w:rPr>
               <w:fldChar w:fldCharType="begin"/>
             </w:r>
@@ -404,25 +352,19 @@
               <w:rPr>
                 <w:noProof/>
                 <w:webHidden/>
-                <w:sz w:val="24"/>
-                <w:szCs w:val="24"/>
-              </w:rPr>
-              <w:instrText xml:space="preserve"> PAGEREF _Toc477794256 \h </w:instrText>
+              </w:rPr>
+              <w:instrText xml:space="preserve"> PAGEREF _Toc477976584 \h </w:instrText>
             </w:r>
             <w:r>
               <w:rPr>
                 <w:noProof/>
                 <w:webHidden/>
-                <w:sz w:val="24"/>
-                <w:szCs w:val="24"/>
               </w:rPr>
             </w:r>
             <w:r>
               <w:rPr>
                 <w:noProof/>
                 <w:webHidden/>
-                <w:sz w:val="24"/>
-                <w:szCs w:val="24"/>
               </w:rPr>
               <w:fldChar w:fldCharType="separate"/>
             </w:r>
@@ -430,8 +372,6 @@
               <w:rPr>
                 <w:noProof/>
                 <w:webHidden/>
-                <w:sz w:val="24"/>
-                <w:szCs w:val="24"/>
               </w:rPr>
               <w:t>2</w:t>
             </w:r>
@@ -439,8 +379,6 @@
               <w:rPr>
                 <w:noProof/>
                 <w:webHidden/>
-                <w:sz w:val="24"/>
-                <w:szCs w:val="24"/>
               </w:rPr>
               <w:fldChar w:fldCharType="end"/>
             </w:r>
@@ -459,7 +397,7 @@
               <w:noProof/>
             </w:rPr>
           </w:pPr>
-          <w:hyperlink w:anchor="_Toc477794257" w:history="1">
+          <w:hyperlink w:anchor="_Toc477976585" w:history="1">
             <w:r>
               <w:rPr>
                 <w:rStyle w:val="Hyperlink"/>
@@ -487,7 +425,7 @@
                 <w:noProof/>
                 <w:webHidden/>
               </w:rPr>
-              <w:instrText xml:space="preserve"> PAGEREF _Toc477794257 \h </w:instrText>
+              <w:instrText xml:space="preserve"> PAGEREF _Toc477976585 \h </w:instrText>
             </w:r>
             <w:r>
               <w:rPr>
@@ -507,7 +445,7 @@
                 <w:noProof/>
                 <w:webHidden/>
               </w:rPr>
-              <w:t>3</w:t>
+              <w:t>2</w:t>
             </w:r>
             <w:r>
               <w:rPr>
@@ -533,14 +471,12 @@
               <w:szCs w:val="24"/>
             </w:rPr>
           </w:pPr>
-          <w:hyperlink w:anchor="_Toc477794258" w:history="1">
+          <w:hyperlink w:anchor="_Toc477976586" w:history="1">
             <w:r>
               <w:rPr>
                 <w:rStyle w:val="Hyperlink"/>
                 <w:rFonts w:ascii="Book Antiqua" w:hAnsi="Book Antiqua"/>
                 <w:noProof/>
-                <w:sz w:val="24"/>
-                <w:szCs w:val="24"/>
               </w:rPr>
               <w:t>Metadata Standards/Dialects/Recommendations/Concepts</w:t>
             </w:r>
@@ -548,8 +484,6 @@
               <w:rPr>
                 <w:noProof/>
                 <w:webHidden/>
-                <w:sz w:val="24"/>
-                <w:szCs w:val="24"/>
               </w:rPr>
               <w:tab/>
             </w:r>
@@ -557,8 +491,6 @@
               <w:rPr>
                 <w:noProof/>
                 <w:webHidden/>
-                <w:sz w:val="24"/>
-                <w:szCs w:val="24"/>
               </w:rPr>
               <w:fldChar w:fldCharType="begin"/>
             </w:r>
@@ -566,25 +498,19 @@
               <w:rPr>
                 <w:noProof/>
                 <w:webHidden/>
-                <w:sz w:val="24"/>
-                <w:szCs w:val="24"/>
-              </w:rPr>
-              <w:instrText xml:space="preserve"> PAGEREF _Toc477794258 \h </w:instrText>
+              </w:rPr>
+              <w:instrText xml:space="preserve"> PAGEREF _Toc477976586 \h </w:instrText>
             </w:r>
             <w:r>
               <w:rPr>
                 <w:noProof/>
                 <w:webHidden/>
-                <w:sz w:val="24"/>
-                <w:szCs w:val="24"/>
               </w:rPr>
             </w:r>
             <w:r>
               <w:rPr>
                 <w:noProof/>
                 <w:webHidden/>
-                <w:sz w:val="24"/>
-                <w:szCs w:val="24"/>
               </w:rPr>
               <w:fldChar w:fldCharType="separate"/>
             </w:r>
@@ -592,8 +518,6 @@
               <w:rPr>
                 <w:noProof/>
                 <w:webHidden/>
-                <w:sz w:val="24"/>
-                <w:szCs w:val="24"/>
               </w:rPr>
               <w:t>3</w:t>
             </w:r>
@@ -601,8 +525,6 @@
               <w:rPr>
                 <w:noProof/>
                 <w:webHidden/>
-                <w:sz w:val="24"/>
-                <w:szCs w:val="24"/>
               </w:rPr>
               <w:fldChar w:fldCharType="end"/>
             </w:r>
@@ -623,14 +545,12 @@
               <w:szCs w:val="24"/>
             </w:rPr>
           </w:pPr>
-          <w:hyperlink w:anchor="_Toc477794259" w:history="1">
+          <w:hyperlink w:anchor="_Toc477976587" w:history="1">
             <w:r>
               <w:rPr>
                 <w:rStyle w:val="Hyperlink"/>
                 <w:rFonts w:ascii="Book Antiqua" w:hAnsi="Book Antiqua"/>
                 <w:noProof/>
-                <w:sz w:val="24"/>
-                <w:szCs w:val="24"/>
               </w:rPr>
               <w:t>Dialects and Recommendations at DataONE</w:t>
             </w:r>
@@ -638,8 +558,6 @@
               <w:rPr>
                 <w:noProof/>
                 <w:webHidden/>
-                <w:sz w:val="24"/>
-                <w:szCs w:val="24"/>
               </w:rPr>
               <w:tab/>
             </w:r>
@@ -647,8 +565,6 @@
               <w:rPr>
                 <w:noProof/>
                 <w:webHidden/>
-                <w:sz w:val="24"/>
-                <w:szCs w:val="24"/>
               </w:rPr>
               <w:fldChar w:fldCharType="begin"/>
             </w:r>
@@ -656,25 +572,19 @@
               <w:rPr>
                 <w:noProof/>
                 <w:webHidden/>
-                <w:sz w:val="24"/>
-                <w:szCs w:val="24"/>
-              </w:rPr>
-              <w:instrText xml:space="preserve"> PAGEREF _Toc477794259 \h </w:instrText>
+              </w:rPr>
+              <w:instrText xml:space="preserve"> PAGEREF _Toc477976587 \h </w:instrText>
             </w:r>
             <w:r>
               <w:rPr>
                 <w:noProof/>
                 <w:webHidden/>
-                <w:sz w:val="24"/>
-                <w:szCs w:val="24"/>
               </w:rPr>
             </w:r>
             <w:r>
               <w:rPr>
                 <w:noProof/>
                 <w:webHidden/>
-                <w:sz w:val="24"/>
-                <w:szCs w:val="24"/>
               </w:rPr>
               <w:fldChar w:fldCharType="separate"/>
             </w:r>
@@ -682,8 +592,6 @@
               <w:rPr>
                 <w:noProof/>
                 <w:webHidden/>
-                <w:sz w:val="24"/>
-                <w:szCs w:val="24"/>
               </w:rPr>
               <w:t>3</w:t>
             </w:r>
@@ -691,8 +599,6 @@
               <w:rPr>
                 <w:noProof/>
                 <w:webHidden/>
-                <w:sz w:val="24"/>
-                <w:szCs w:val="24"/>
               </w:rPr>
               <w:fldChar w:fldCharType="end"/>
             </w:r>
@@ -713,14 +619,12 @@
               <w:szCs w:val="24"/>
             </w:rPr>
           </w:pPr>
-          <w:hyperlink w:anchor="_Toc477794260" w:history="1">
+          <w:hyperlink w:anchor="_Toc477976588" w:history="1">
             <w:r>
               <w:rPr>
                 <w:rStyle w:val="Hyperlink"/>
                 <w:rFonts w:ascii="Book Antiqua" w:hAnsi="Book Antiqua"/>
                 <w:noProof/>
-                <w:sz w:val="24"/>
-                <w:szCs w:val="24"/>
               </w:rPr>
               <w:t>LTER Recommendation</w:t>
             </w:r>
@@ -728,8 +632,6 @@
               <w:rPr>
                 <w:noProof/>
                 <w:webHidden/>
-                <w:sz w:val="24"/>
-                <w:szCs w:val="24"/>
               </w:rPr>
               <w:tab/>
             </w:r>
@@ -737,8 +639,6 @@
               <w:rPr>
                 <w:noProof/>
                 <w:webHidden/>
-                <w:sz w:val="24"/>
-                <w:szCs w:val="24"/>
               </w:rPr>
               <w:fldChar w:fldCharType="begin"/>
             </w:r>
@@ -746,25 +646,19 @@
               <w:rPr>
                 <w:noProof/>
                 <w:webHidden/>
-                <w:sz w:val="24"/>
-                <w:szCs w:val="24"/>
-              </w:rPr>
-              <w:instrText xml:space="preserve"> PAGEREF _Toc477794260 \h </w:instrText>
+              </w:rPr>
+              <w:instrText xml:space="preserve"> PAGEREF _Toc477976588 \h </w:instrText>
             </w:r>
             <w:r>
               <w:rPr>
                 <w:noProof/>
                 <w:webHidden/>
-                <w:sz w:val="24"/>
-                <w:szCs w:val="24"/>
               </w:rPr>
             </w:r>
             <w:r>
               <w:rPr>
                 <w:noProof/>
                 <w:webHidden/>
-                <w:sz w:val="24"/>
-                <w:szCs w:val="24"/>
               </w:rPr>
               <w:fldChar w:fldCharType="separate"/>
             </w:r>
@@ -772,8 +666,6 @@
               <w:rPr>
                 <w:noProof/>
                 <w:webHidden/>
-                <w:sz w:val="24"/>
-                <w:szCs w:val="24"/>
               </w:rPr>
               <w:t>4</w:t>
             </w:r>
@@ -781,8 +673,6 @@
               <w:rPr>
                 <w:noProof/>
                 <w:webHidden/>
-                <w:sz w:val="24"/>
-                <w:szCs w:val="24"/>
               </w:rPr>
               <w:fldChar w:fldCharType="end"/>
             </w:r>
@@ -803,14 +693,12 @@
               <w:szCs w:val="24"/>
             </w:rPr>
           </w:pPr>
-          <w:hyperlink w:anchor="_Toc477794261" w:history="1">
+          <w:hyperlink w:anchor="_Toc477976589" w:history="1">
             <w:r>
               <w:rPr>
                 <w:rStyle w:val="Hyperlink"/>
                 <w:rFonts w:ascii="Book Antiqua" w:hAnsi="Book Antiqua"/>
                 <w:noProof/>
-                <w:sz w:val="24"/>
-                <w:szCs w:val="24"/>
               </w:rPr>
               <w:t>Comparison of DataONE dialects and the LTER Recommendation</w:t>
             </w:r>
@@ -818,8 +706,6 @@
               <w:rPr>
                 <w:noProof/>
                 <w:webHidden/>
-                <w:sz w:val="24"/>
-                <w:szCs w:val="24"/>
               </w:rPr>
               <w:tab/>
             </w:r>
@@ -827,8 +713,6 @@
               <w:rPr>
                 <w:noProof/>
                 <w:webHidden/>
-                <w:sz w:val="24"/>
-                <w:szCs w:val="24"/>
               </w:rPr>
               <w:fldChar w:fldCharType="begin"/>
             </w:r>
@@ -836,25 +720,19 @@
               <w:rPr>
                 <w:noProof/>
                 <w:webHidden/>
-                <w:sz w:val="24"/>
-                <w:szCs w:val="24"/>
-              </w:rPr>
-              <w:instrText xml:space="preserve"> PAGEREF _Toc477794261 \h </w:instrText>
+              </w:rPr>
+              <w:instrText xml:space="preserve"> PAGEREF _Toc477976589 \h </w:instrText>
             </w:r>
             <w:r>
               <w:rPr>
                 <w:noProof/>
                 <w:webHidden/>
-                <w:sz w:val="24"/>
-                <w:szCs w:val="24"/>
               </w:rPr>
             </w:r>
             <w:r>
               <w:rPr>
                 <w:noProof/>
                 <w:webHidden/>
-                <w:sz w:val="24"/>
-                <w:szCs w:val="24"/>
               </w:rPr>
               <w:fldChar w:fldCharType="separate"/>
             </w:r>
@@ -862,8 +740,6 @@
               <w:rPr>
                 <w:noProof/>
                 <w:webHidden/>
-                <w:sz w:val="24"/>
-                <w:szCs w:val="24"/>
               </w:rPr>
               <w:t>5</w:t>
             </w:r>
@@ -871,8 +747,6 @@
               <w:rPr>
                 <w:noProof/>
                 <w:webHidden/>
-                <w:sz w:val="24"/>
-                <w:szCs w:val="24"/>
               </w:rPr>
               <w:fldChar w:fldCharType="end"/>
             </w:r>
@@ -891,7 +765,7 @@
               <w:noProof/>
             </w:rPr>
           </w:pPr>
-          <w:hyperlink w:anchor="_Toc477794262" w:history="1">
+          <w:hyperlink w:anchor="_Toc477976590" w:history="1">
             <w:r>
               <w:rPr>
                 <w:rStyle w:val="Hyperlink"/>
@@ -919,7 +793,7 @@
                 <w:noProof/>
                 <w:webHidden/>
               </w:rPr>
-              <w:instrText xml:space="preserve"> PAGEREF _Toc477794262 \h </w:instrText>
+              <w:instrText xml:space="preserve"> PAGEREF _Toc477976590 \h </w:instrText>
             </w:r>
             <w:r>
               <w:rPr>
@@ -965,23 +839,19 @@
               <w:szCs w:val="24"/>
             </w:rPr>
           </w:pPr>
-          <w:hyperlink w:anchor="_Toc477794263" w:history="1">
+          <w:hyperlink w:anchor="_Toc477976591" w:history="1">
             <w:r>
               <w:rPr>
                 <w:rStyle w:val="Hyperlink"/>
-                <w:rFonts w:ascii="Book Antiqua" w:hAnsi="Book Antiqua"/>
+                <w:rFonts w:eastAsia="Book Antiqua"/>
                 <w:noProof/>
-                <w:sz w:val="24"/>
-                <w:szCs w:val="24"/>
-              </w:rPr>
-              <w:t>DataONE Member Nodes</w:t>
+              </w:rPr>
+              <w:t>Dialects</w:t>
             </w:r>
             <w:r>
               <w:rPr>
                 <w:noProof/>
                 <w:webHidden/>
-                <w:sz w:val="24"/>
-                <w:szCs w:val="24"/>
               </w:rPr>
               <w:tab/>
             </w:r>
@@ -989,8 +859,6 @@
               <w:rPr>
                 <w:noProof/>
                 <w:webHidden/>
-                <w:sz w:val="24"/>
-                <w:szCs w:val="24"/>
               </w:rPr>
               <w:fldChar w:fldCharType="begin"/>
             </w:r>
@@ -998,25 +866,19 @@
               <w:rPr>
                 <w:noProof/>
                 <w:webHidden/>
-                <w:sz w:val="24"/>
-                <w:szCs w:val="24"/>
-              </w:rPr>
-              <w:instrText xml:space="preserve"> PAGEREF _Toc477794263 \h </w:instrText>
+              </w:rPr>
+              <w:instrText xml:space="preserve"> PAGEREF _Toc477976591 \h </w:instrText>
             </w:r>
             <w:r>
               <w:rPr>
                 <w:noProof/>
                 <w:webHidden/>
-                <w:sz w:val="24"/>
-                <w:szCs w:val="24"/>
               </w:rPr>
             </w:r>
             <w:r>
               <w:rPr>
                 <w:noProof/>
                 <w:webHidden/>
-                <w:sz w:val="24"/>
-                <w:szCs w:val="24"/>
               </w:rPr>
               <w:fldChar w:fldCharType="separate"/>
             </w:r>
@@ -1024,8 +886,6 @@
               <w:rPr>
                 <w:noProof/>
                 <w:webHidden/>
-                <w:sz w:val="24"/>
-                <w:szCs w:val="24"/>
               </w:rPr>
               <w:t>6</w:t>
             </w:r>
@@ -1033,8 +893,6 @@
               <w:rPr>
                 <w:noProof/>
                 <w:webHidden/>
-                <w:sz w:val="24"/>
-                <w:szCs w:val="24"/>
               </w:rPr>
               <w:fldChar w:fldCharType="end"/>
             </w:r>
@@ -1055,23 +913,19 @@
               <w:szCs w:val="24"/>
             </w:rPr>
           </w:pPr>
-          <w:hyperlink w:anchor="_Toc477794264" w:history="1">
+          <w:hyperlink w:anchor="_Toc477976592" w:history="1">
             <w:r>
               <w:rPr>
                 <w:rStyle w:val="Hyperlink"/>
-                <w:rFonts w:ascii="Book Antiqua" w:eastAsia="Book Antiqua" w:hAnsi="Book Antiqua"/>
+                <w:rFonts w:ascii="Book Antiqua" w:hAnsi="Book Antiqua"/>
                 <w:noProof/>
-                <w:sz w:val="24"/>
-                <w:szCs w:val="24"/>
-              </w:rPr>
-              <w:t>Methods</w:t>
+              </w:rPr>
+              <w:t>DataONE Member Node Sampling</w:t>
             </w:r>
             <w:r>
               <w:rPr>
                 <w:noProof/>
                 <w:webHidden/>
-                <w:sz w:val="24"/>
-                <w:szCs w:val="24"/>
               </w:rPr>
               <w:tab/>
             </w:r>
@@ -1079,8 +933,6 @@
               <w:rPr>
                 <w:noProof/>
                 <w:webHidden/>
-                <w:sz w:val="24"/>
-                <w:szCs w:val="24"/>
               </w:rPr>
               <w:fldChar w:fldCharType="begin"/>
             </w:r>
@@ -1088,25 +940,19 @@
               <w:rPr>
                 <w:noProof/>
                 <w:webHidden/>
-                <w:sz w:val="24"/>
-                <w:szCs w:val="24"/>
-              </w:rPr>
-              <w:instrText xml:space="preserve"> PAGEREF _Toc477794264 \h </w:instrText>
+              </w:rPr>
+              <w:instrText xml:space="preserve"> PAGEREF _Toc477976592 \h </w:instrText>
             </w:r>
             <w:r>
               <w:rPr>
                 <w:noProof/>
                 <w:webHidden/>
-                <w:sz w:val="24"/>
-                <w:szCs w:val="24"/>
               </w:rPr>
             </w:r>
             <w:r>
               <w:rPr>
                 <w:noProof/>
                 <w:webHidden/>
-                <w:sz w:val="24"/>
-                <w:szCs w:val="24"/>
               </w:rPr>
               <w:fldChar w:fldCharType="separate"/>
             </w:r>
@@ -1114,17 +960,13 @@
               <w:rPr>
                 <w:noProof/>
                 <w:webHidden/>
-                <w:sz w:val="24"/>
-                <w:szCs w:val="24"/>
-              </w:rPr>
-              <w:t>8</w:t>
+              </w:rPr>
+              <w:t>7</w:t>
             </w:r>
             <w:r>
               <w:rPr>
                 <w:noProof/>
                 <w:webHidden/>
-                <w:sz w:val="24"/>
-                <w:szCs w:val="24"/>
               </w:rPr>
               <w:fldChar w:fldCharType="end"/>
             </w:r>
@@ -1145,23 +987,19 @@
               <w:szCs w:val="24"/>
             </w:rPr>
           </w:pPr>
-          <w:hyperlink w:anchor="_Toc477794265" w:history="1">
+          <w:hyperlink w:anchor="_Toc477976593" w:history="1">
             <w:r>
               <w:rPr>
                 <w:rStyle w:val="Hyperlink"/>
                 <w:rFonts w:ascii="Book Antiqua" w:eastAsia="Book Antiqua" w:hAnsi="Book Antiqua"/>
                 <w:noProof/>
-                <w:sz w:val="24"/>
-                <w:szCs w:val="24"/>
-              </w:rPr>
-              <w:t>Process</w:t>
+              </w:rPr>
+              <w:t>Methods</w:t>
             </w:r>
             <w:r>
               <w:rPr>
                 <w:noProof/>
                 <w:webHidden/>
-                <w:sz w:val="24"/>
-                <w:szCs w:val="24"/>
               </w:rPr>
               <w:tab/>
             </w:r>
@@ -1169,8 +1007,6 @@
               <w:rPr>
                 <w:noProof/>
                 <w:webHidden/>
-                <w:sz w:val="24"/>
-                <w:szCs w:val="24"/>
               </w:rPr>
               <w:fldChar w:fldCharType="begin"/>
             </w:r>
@@ -1178,25 +1014,19 @@
               <w:rPr>
                 <w:noProof/>
                 <w:webHidden/>
-                <w:sz w:val="24"/>
-                <w:szCs w:val="24"/>
-              </w:rPr>
-              <w:instrText xml:space="preserve"> PAGEREF _Toc477794265 \h </w:instrText>
+              </w:rPr>
+              <w:instrText xml:space="preserve"> PAGEREF _Toc477976593 \h </w:instrText>
             </w:r>
             <w:r>
               <w:rPr>
                 <w:noProof/>
                 <w:webHidden/>
-                <w:sz w:val="24"/>
-                <w:szCs w:val="24"/>
               </w:rPr>
             </w:r>
             <w:r>
               <w:rPr>
                 <w:noProof/>
                 <w:webHidden/>
-                <w:sz w:val="24"/>
-                <w:szCs w:val="24"/>
               </w:rPr>
               <w:fldChar w:fldCharType="separate"/>
             </w:r>
@@ -1204,84 +1034,8 @@
               <w:rPr>
                 <w:noProof/>
                 <w:webHidden/>
-                <w:sz w:val="24"/>
-                <w:szCs w:val="24"/>
               </w:rPr>
               <w:t>8</w:t>
-            </w:r>
-            <w:r>
-              <w:rPr>
-                <w:noProof/>
-                <w:webHidden/>
-                <w:sz w:val="24"/>
-                <w:szCs w:val="24"/>
-              </w:rPr>
-              <w:fldChar w:fldCharType="end"/>
-            </w:r>
-          </w:hyperlink>
-        </w:p>
-        <w:p>
-          <w:pPr>
-            <w:pStyle w:val="TOC1"/>
-            <w:tabs>
-              <w:tab w:val="right" w:leader="dot" w:pos="9350"/>
-            </w:tabs>
-            <w:rPr>
-              <w:rFonts w:eastAsiaTheme="minorEastAsia" w:cstheme="minorBidi"/>
-              <w:b w:val="0"/>
-              <w:bCs w:val="0"/>
-              <w:noProof/>
-            </w:rPr>
-          </w:pPr>
-          <w:hyperlink w:anchor="_Toc477794266" w:history="1">
-            <w:r>
-              <w:rPr>
-                <w:rStyle w:val="Hyperlink"/>
-                <w:rFonts w:ascii="Book Antiqua" w:hAnsi="Book Antiqua"/>
-                <w:noProof/>
-              </w:rPr>
-              <w:t>Results</w:t>
-            </w:r>
-            <w:r>
-              <w:rPr>
-                <w:noProof/>
-                <w:webHidden/>
-              </w:rPr>
-              <w:tab/>
-            </w:r>
-            <w:r>
-              <w:rPr>
-                <w:noProof/>
-                <w:webHidden/>
-              </w:rPr>
-              <w:fldChar w:fldCharType="begin"/>
-            </w:r>
-            <w:r>
-              <w:rPr>
-                <w:noProof/>
-                <w:webHidden/>
-              </w:rPr>
-              <w:instrText xml:space="preserve"> PAGEREF _Toc477794266 \h </w:instrText>
-            </w:r>
-            <w:r>
-              <w:rPr>
-                <w:noProof/>
-                <w:webHidden/>
-              </w:rPr>
-            </w:r>
-            <w:r>
-              <w:rPr>
-                <w:noProof/>
-                <w:webHidden/>
-              </w:rPr>
-              <w:fldChar w:fldCharType="separate"/>
-            </w:r>
-            <w:r>
-              <w:rPr>
-                <w:noProof/>
-                <w:webHidden/>
-              </w:rPr>
-              <w:t>9</w:t>
             </w:r>
             <w:r>
               <w:rPr>
@@ -1307,23 +1061,91 @@
               <w:szCs w:val="24"/>
             </w:rPr>
           </w:pPr>
-          <w:hyperlink w:anchor="_Toc477794267" w:history="1">
+          <w:hyperlink w:anchor="_Toc477976594" w:history="1">
+            <w:r>
+              <w:rPr>
+                <w:rStyle w:val="Hyperlink"/>
+                <w:rFonts w:ascii="Book Antiqua" w:eastAsia="Book Antiqua" w:hAnsi="Book Antiqua"/>
+                <w:noProof/>
+              </w:rPr>
+              <w:t>Process</w:t>
+            </w:r>
+            <w:r>
+              <w:rPr>
+                <w:noProof/>
+                <w:webHidden/>
+              </w:rPr>
+              <w:tab/>
+            </w:r>
+            <w:r>
+              <w:rPr>
+                <w:noProof/>
+                <w:webHidden/>
+              </w:rPr>
+              <w:fldChar w:fldCharType="begin"/>
+            </w:r>
+            <w:r>
+              <w:rPr>
+                <w:noProof/>
+                <w:webHidden/>
+              </w:rPr>
+              <w:instrText xml:space="preserve"> PAGEREF _Toc477976594 \h </w:instrText>
+            </w:r>
+            <w:r>
+              <w:rPr>
+                <w:noProof/>
+                <w:webHidden/>
+              </w:rPr>
+            </w:r>
+            <w:r>
+              <w:rPr>
+                <w:noProof/>
+                <w:webHidden/>
+              </w:rPr>
+              <w:fldChar w:fldCharType="separate"/>
+            </w:r>
+            <w:r>
+              <w:rPr>
+                <w:noProof/>
+                <w:webHidden/>
+              </w:rPr>
+              <w:t>9</w:t>
+            </w:r>
+            <w:r>
+              <w:rPr>
+                <w:noProof/>
+                <w:webHidden/>
+              </w:rPr>
+              <w:fldChar w:fldCharType="end"/>
+            </w:r>
+          </w:hyperlink>
+        </w:p>
+        <w:p>
+          <w:pPr>
+            <w:pStyle w:val="TOC1"/>
+            <w:tabs>
+              <w:tab w:val="right" w:leader="dot" w:pos="9350"/>
+            </w:tabs>
+            <w:rPr>
+              <w:rFonts w:eastAsiaTheme="minorEastAsia" w:cstheme="minorBidi"/>
+              <w:b w:val="0"/>
+              <w:bCs w:val="0"/>
+              <w:noProof/>
+            </w:rPr>
+          </w:pPr>
+          <w:hyperlink w:anchor="_Toc477976595" w:history="1">
             <w:r>
               <w:rPr>
                 <w:rStyle w:val="Hyperlink"/>
                 <w:rFonts w:ascii="Book Antiqua" w:hAnsi="Book Antiqua"/>
                 <w:noProof/>
-                <w:sz w:val="24"/>
-                <w:szCs w:val="24"/>
-              </w:rPr>
-              <w:t>Concept Occurrence Percentages</w:t>
+              </w:rPr>
+              <w:t>Results</w:t>
             </w:r>
             <w:r>
               <w:rPr>
                 <w:noProof/>
                 <w:webHidden/>
-                <w:sz w:val="24"/>
-                <w:szCs w:val="24"/>
               </w:rPr>
               <w:tab/>
             </w:r>
@@ -1331,8 +1153,6 @@
               <w:rPr>
                 <w:noProof/>
                 <w:webHidden/>
-                <w:sz w:val="24"/>
-                <w:szCs w:val="24"/>
               </w:rPr>
               <w:fldChar w:fldCharType="begin"/>
             </w:r>
@@ -1340,25 +1160,19 @@
               <w:rPr>
                 <w:noProof/>
                 <w:webHidden/>
-                <w:sz w:val="24"/>
-                <w:szCs w:val="24"/>
-              </w:rPr>
-              <w:instrText xml:space="preserve"> PAGEREF _Toc477794267 \h </w:instrText>
+              </w:rPr>
+              <w:instrText xml:space="preserve"> PAGEREF _Toc477976595 \h </w:instrText>
             </w:r>
             <w:r>
               <w:rPr>
                 <w:noProof/>
                 <w:webHidden/>
-                <w:sz w:val="24"/>
-                <w:szCs w:val="24"/>
               </w:rPr>
             </w:r>
             <w:r>
               <w:rPr>
                 <w:noProof/>
                 <w:webHidden/>
-                <w:sz w:val="24"/>
-                <w:szCs w:val="24"/>
               </w:rPr>
               <w:fldChar w:fldCharType="separate"/>
             </w:r>
@@ -1366,8 +1180,6 @@
               <w:rPr>
                 <w:noProof/>
                 <w:webHidden/>
-                <w:sz w:val="24"/>
-                <w:szCs w:val="24"/>
               </w:rPr>
               <w:t>10</w:t>
             </w:r>
@@ -1375,8 +1187,6 @@
               <w:rPr>
                 <w:noProof/>
                 <w:webHidden/>
-                <w:sz w:val="24"/>
-                <w:szCs w:val="24"/>
               </w:rPr>
               <w:fldChar w:fldCharType="end"/>
             </w:r>
@@ -1397,23 +1207,19 @@
               <w:szCs w:val="24"/>
             </w:rPr>
           </w:pPr>
-          <w:hyperlink w:anchor="_Toc477794268" w:history="1">
+          <w:hyperlink w:anchor="_Toc477976596" w:history="1">
             <w:r>
               <w:rPr>
                 <w:rStyle w:val="Hyperlink"/>
                 <w:rFonts w:ascii="Book Antiqua" w:hAnsi="Book Antiqua"/>
                 <w:noProof/>
-                <w:sz w:val="24"/>
-                <w:szCs w:val="24"/>
-              </w:rPr>
-              <w:t>Signature Score Groups by Dialect</w:t>
+              </w:rPr>
+              <w:t>Concept Occurrence Percentages</w:t>
             </w:r>
             <w:r>
               <w:rPr>
                 <w:noProof/>
                 <w:webHidden/>
-                <w:sz w:val="24"/>
-                <w:szCs w:val="24"/>
               </w:rPr>
               <w:tab/>
             </w:r>
@@ -1421,8 +1227,6 @@
               <w:rPr>
                 <w:noProof/>
                 <w:webHidden/>
-                <w:sz w:val="24"/>
-                <w:szCs w:val="24"/>
               </w:rPr>
               <w:fldChar w:fldCharType="begin"/>
             </w:r>
@@ -1430,25 +1234,19 @@
               <w:rPr>
                 <w:noProof/>
                 <w:webHidden/>
-                <w:sz w:val="24"/>
-                <w:szCs w:val="24"/>
-              </w:rPr>
-              <w:instrText xml:space="preserve"> PAGEREF _Toc477794268 \h </w:instrText>
+              </w:rPr>
+              <w:instrText xml:space="preserve"> PAGEREF _Toc477976596 \h </w:instrText>
             </w:r>
             <w:r>
               <w:rPr>
                 <w:noProof/>
                 <w:webHidden/>
-                <w:sz w:val="24"/>
-                <w:szCs w:val="24"/>
               </w:rPr>
             </w:r>
             <w:r>
               <w:rPr>
                 <w:noProof/>
                 <w:webHidden/>
-                <w:sz w:val="24"/>
-                <w:szCs w:val="24"/>
               </w:rPr>
               <w:fldChar w:fldCharType="separate"/>
             </w:r>
@@ -1456,30 +1254,17 @@
               <w:rPr>
                 <w:noProof/>
                 <w:webHidden/>
-                <w:sz w:val="24"/>
-                <w:szCs w:val="24"/>
-              </w:rPr>
-              <w:t>12</w:t>
+              </w:rPr>
+              <w:t>10</w:t>
             </w:r>
             <w:r>
               <w:rPr>
                 <w:noProof/>
                 <w:webHidden/>
-                <w:sz w:val="24"/>
-                <w:szCs w:val="24"/>
               </w:rPr>
               <w:fldChar w:fldCharType="end"/>
             </w:r>
           </w:hyperlink>
-          <w:r>
-            <w:rPr>
-              <w:rStyle w:val="Hyperlink"/>
-              <w:noProof/>
-              <w:sz w:val="24"/>
-              <w:szCs w:val="24"/>
-            </w:rPr>
-            <w:t>l</w:t>
-          </w:r>
         </w:p>
         <w:p>
           <w:pPr>
@@ -1496,23 +1281,19 @@
               <w:szCs w:val="24"/>
             </w:rPr>
           </w:pPr>
-          <w:hyperlink w:anchor="_Toc477794269" w:history="1">
+          <w:hyperlink w:anchor="_Toc477976597" w:history="1">
             <w:r>
               <w:rPr>
                 <w:rStyle w:val="Hyperlink"/>
                 <w:rFonts w:ascii="Book Antiqua" w:hAnsi="Book Antiqua"/>
                 <w:noProof/>
-                <w:sz w:val="24"/>
-                <w:szCs w:val="24"/>
-              </w:rPr>
-              <w:t>Level Completeness by Collection and Dialect</w:t>
+              </w:rPr>
+              <w:t>Signature Score Groups by Dialect</w:t>
             </w:r>
             <w:r>
               <w:rPr>
                 <w:noProof/>
                 <w:webHidden/>
-                <w:sz w:val="24"/>
-                <w:szCs w:val="24"/>
               </w:rPr>
               <w:tab/>
             </w:r>
@@ -1520,8 +1301,6 @@
               <w:rPr>
                 <w:noProof/>
                 <w:webHidden/>
-                <w:sz w:val="24"/>
-                <w:szCs w:val="24"/>
               </w:rPr>
               <w:fldChar w:fldCharType="begin"/>
             </w:r>
@@ -1529,25 +1308,19 @@
               <w:rPr>
                 <w:noProof/>
                 <w:webHidden/>
-                <w:sz w:val="24"/>
-                <w:szCs w:val="24"/>
-              </w:rPr>
-              <w:instrText xml:space="preserve"> PAGEREF _Toc477794269 \h </w:instrText>
+              </w:rPr>
+              <w:instrText xml:space="preserve"> PAGEREF _Toc477976597 \h </w:instrText>
             </w:r>
             <w:r>
               <w:rPr>
                 <w:noProof/>
                 <w:webHidden/>
-                <w:sz w:val="24"/>
-                <w:szCs w:val="24"/>
               </w:rPr>
             </w:r>
             <w:r>
               <w:rPr>
                 <w:noProof/>
                 <w:webHidden/>
-                <w:sz w:val="24"/>
-                <w:szCs w:val="24"/>
               </w:rPr>
               <w:fldChar w:fldCharType="separate"/>
             </w:r>
@@ -1555,17 +1328,87 @@
               <w:rPr>
                 <w:noProof/>
                 <w:webHidden/>
-                <w:sz w:val="24"/>
-                <w:szCs w:val="24"/>
-              </w:rPr>
-              <w:t>17</w:t>
+              </w:rPr>
+              <w:t>13</w:t>
             </w:r>
             <w:r>
               <w:rPr>
                 <w:noProof/>
                 <w:webHidden/>
-                <w:sz w:val="24"/>
-                <w:szCs w:val="24"/>
+              </w:rPr>
+              <w:fldChar w:fldCharType="end"/>
+            </w:r>
+          </w:hyperlink>
+        </w:p>
+        <w:p>
+          <w:pPr>
+            <w:pStyle w:val="TOC2"/>
+            <w:tabs>
+              <w:tab w:val="right" w:leader="dot" w:pos="9350"/>
+            </w:tabs>
+            <w:rPr>
+              <w:rFonts w:eastAsiaTheme="minorEastAsia" w:cstheme="minorBidi"/>
+              <w:b w:val="0"/>
+              <w:bCs w:val="0"/>
+              <w:noProof/>
+              <w:sz w:val="24"/>
+              <w:szCs w:val="24"/>
+            </w:rPr>
+          </w:pPr>
+          <w:hyperlink w:anchor="_Toc477976598" w:history="1">
+            <w:r>
+              <w:rPr>
+                <w:rStyle w:val="Hyperlink"/>
+                <w:rFonts w:ascii="Book Antiqua" w:hAnsi="Book Antiqua"/>
+                <w:noProof/>
+              </w:rPr>
+              <w:t>Level Completeness by Collection</w:t>
+            </w:r>
+            <w:r>
+              <w:rPr>
+                <w:noProof/>
+                <w:webHidden/>
+              </w:rPr>
+              <w:tab/>
+            </w:r>
+            <w:r>
+              <w:rPr>
+                <w:noProof/>
+                <w:webHidden/>
+              </w:rPr>
+              <w:fldChar w:fldCharType="begin"/>
+            </w:r>
+            <w:r>
+              <w:rPr>
+                <w:noProof/>
+                <w:webHidden/>
+              </w:rPr>
+              <w:instrText xml:space="preserve"> PAGEREF _Toc477976598 \h </w:instrText>
+            </w:r>
+            <w:r>
+              <w:rPr>
+                <w:noProof/>
+                <w:webHidden/>
+              </w:rPr>
+            </w:r>
+            <w:r>
+              <w:rPr>
+                <w:noProof/>
+                <w:webHidden/>
+              </w:rPr>
+              <w:fldChar w:fldCharType="separate"/>
+            </w:r>
+            <w:r>
+              <w:rPr>
+                <w:noProof/>
+                <w:webHidden/>
+              </w:rPr>
+              <w:t>17</w:t>
+            </w:r>
+            <w:r>
+              <w:rPr>
+                <w:noProof/>
+                <w:webHidden/>
               </w:rPr>
               <w:fldChar w:fldCharType="end"/>
             </w:r>
@@ -1584,7 +1427,7 @@
               <w:noProof/>
             </w:rPr>
           </w:pPr>
-          <w:hyperlink w:anchor="_Toc477794270" w:history="1">
+          <w:hyperlink w:anchor="_Toc477976599" w:history="1">
             <w:r>
               <w:rPr>
                 <w:rStyle w:val="Hyperlink"/>
@@ -1612,7 +1455,7 @@
                 <w:noProof/>
                 <w:webHidden/>
               </w:rPr>
-              <w:instrText xml:space="preserve"> PAGEREF _Toc477794270 \h </w:instrText>
+              <w:instrText xml:space="preserve"> PAGEREF _Toc477976599 \h </w:instrText>
             </w:r>
             <w:r>
               <w:rPr>
@@ -1632,7 +1475,7 @@
                 <w:noProof/>
                 <w:webHidden/>
               </w:rPr>
-              <w:t>24</w:t>
+              <w:t>19</w:t>
             </w:r>
             <w:r>
               <w:rPr>
@@ -1656,13 +1499,11 @@
               <w:szCs w:val="24"/>
             </w:rPr>
           </w:pPr>
-          <w:hyperlink w:anchor="_Toc477794271" w:history="1">
+          <w:hyperlink w:anchor="_Toc477976600" w:history="1">
             <w:r>
               <w:rPr>
                 <w:rStyle w:val="Hyperlink"/>
                 <w:noProof/>
-                <w:sz w:val="24"/>
-                <w:szCs w:val="24"/>
               </w:rPr>
               <w:t>Observation 1</w:t>
             </w:r>
@@ -1670,8 +1511,6 @@
               <w:rPr>
                 <w:noProof/>
                 <w:webHidden/>
-                <w:sz w:val="24"/>
-                <w:szCs w:val="24"/>
               </w:rPr>
               <w:tab/>
             </w:r>
@@ -1679,8 +1518,6 @@
               <w:rPr>
                 <w:noProof/>
                 <w:webHidden/>
-                <w:sz w:val="24"/>
-                <w:szCs w:val="24"/>
               </w:rPr>
               <w:fldChar w:fldCharType="begin"/>
             </w:r>
@@ -1688,25 +1525,19 @@
               <w:rPr>
                 <w:noProof/>
                 <w:webHidden/>
-                <w:sz w:val="24"/>
-                <w:szCs w:val="24"/>
-              </w:rPr>
-              <w:instrText xml:space="preserve"> PAGEREF _Toc477794271 \h </w:instrText>
+              </w:rPr>
+              <w:instrText xml:space="preserve"> PAGEREF _Toc477976600 \h </w:instrText>
             </w:r>
             <w:r>
               <w:rPr>
                 <w:noProof/>
                 <w:webHidden/>
-                <w:sz w:val="24"/>
-                <w:szCs w:val="24"/>
               </w:rPr>
             </w:r>
             <w:r>
               <w:rPr>
                 <w:noProof/>
                 <w:webHidden/>
-                <w:sz w:val="24"/>
-                <w:szCs w:val="24"/>
               </w:rPr>
               <w:fldChar w:fldCharType="separate"/>
             </w:r>
@@ -1714,17 +1545,13 @@
               <w:rPr>
                 <w:noProof/>
                 <w:webHidden/>
-                <w:sz w:val="24"/>
-                <w:szCs w:val="24"/>
-              </w:rPr>
-              <w:t>24</w:t>
+              </w:rPr>
+              <w:t>19</w:t>
             </w:r>
             <w:r>
               <w:rPr>
                 <w:noProof/>
                 <w:webHidden/>
-                <w:sz w:val="24"/>
-                <w:szCs w:val="24"/>
               </w:rPr>
               <w:fldChar w:fldCharType="end"/>
             </w:r>
@@ -1743,13 +1570,11 @@
               <w:szCs w:val="24"/>
             </w:rPr>
           </w:pPr>
-          <w:hyperlink w:anchor="_Toc477794272" w:history="1">
+          <w:hyperlink w:anchor="_Toc477976601" w:history="1">
             <w:r>
               <w:rPr>
                 <w:rStyle w:val="Hyperlink"/>
                 <w:noProof/>
-                <w:sz w:val="24"/>
-                <w:szCs w:val="24"/>
               </w:rPr>
               <w:t>Conclusion 1</w:t>
             </w:r>
@@ -1757,8 +1582,6 @@
               <w:rPr>
                 <w:noProof/>
                 <w:webHidden/>
-                <w:sz w:val="24"/>
-                <w:szCs w:val="24"/>
               </w:rPr>
               <w:tab/>
             </w:r>
@@ -1766,8 +1589,6 @@
               <w:rPr>
                 <w:noProof/>
                 <w:webHidden/>
-                <w:sz w:val="24"/>
-                <w:szCs w:val="24"/>
               </w:rPr>
               <w:fldChar w:fldCharType="begin"/>
             </w:r>
@@ -1775,25 +1596,19 @@
               <w:rPr>
                 <w:noProof/>
                 <w:webHidden/>
-                <w:sz w:val="24"/>
-                <w:szCs w:val="24"/>
-              </w:rPr>
-              <w:instrText xml:space="preserve"> PAGEREF _Toc477794272 \h </w:instrText>
+              </w:rPr>
+              <w:instrText xml:space="preserve"> PAGEREF _Toc477976601 \h </w:instrText>
             </w:r>
             <w:r>
               <w:rPr>
                 <w:noProof/>
                 <w:webHidden/>
-                <w:sz w:val="24"/>
-                <w:szCs w:val="24"/>
               </w:rPr>
             </w:r>
             <w:r>
               <w:rPr>
                 <w:noProof/>
                 <w:webHidden/>
-                <w:sz w:val="24"/>
-                <w:szCs w:val="24"/>
               </w:rPr>
               <w:fldChar w:fldCharType="separate"/>
             </w:r>
@@ -1801,17 +1616,13 @@
               <w:rPr>
                 <w:noProof/>
                 <w:webHidden/>
-                <w:sz w:val="24"/>
-                <w:szCs w:val="24"/>
-              </w:rPr>
-              <w:t>24</w:t>
+              </w:rPr>
+              <w:t>19</w:t>
             </w:r>
             <w:r>
               <w:rPr>
                 <w:noProof/>
                 <w:webHidden/>
-                <w:sz w:val="24"/>
-                <w:szCs w:val="24"/>
               </w:rPr>
               <w:fldChar w:fldCharType="end"/>
             </w:r>
@@ -1830,13 +1641,11 @@
               <w:szCs w:val="24"/>
             </w:rPr>
           </w:pPr>
-          <w:hyperlink w:anchor="_Toc477794273" w:history="1">
+          <w:hyperlink w:anchor="_Toc477976602" w:history="1">
             <w:r>
               <w:rPr>
                 <w:rStyle w:val="Hyperlink"/>
                 <w:noProof/>
-                <w:sz w:val="24"/>
-                <w:szCs w:val="24"/>
               </w:rPr>
               <w:t>Observation 2</w:t>
             </w:r>
@@ -1844,8 +1653,6 @@
               <w:rPr>
                 <w:noProof/>
                 <w:webHidden/>
-                <w:sz w:val="24"/>
-                <w:szCs w:val="24"/>
               </w:rPr>
               <w:tab/>
             </w:r>
@@ -1853,8 +1660,6 @@
               <w:rPr>
                 <w:noProof/>
                 <w:webHidden/>
-                <w:sz w:val="24"/>
-                <w:szCs w:val="24"/>
               </w:rPr>
               <w:fldChar w:fldCharType="begin"/>
             </w:r>
@@ -1862,25 +1667,19 @@
               <w:rPr>
                 <w:noProof/>
                 <w:webHidden/>
-                <w:sz w:val="24"/>
-                <w:szCs w:val="24"/>
-              </w:rPr>
-              <w:instrText xml:space="preserve"> PAGEREF _Toc477794273 \h </w:instrText>
+              </w:rPr>
+              <w:instrText xml:space="preserve"> PAGEREF _Toc477976602 \h </w:instrText>
             </w:r>
             <w:r>
               <w:rPr>
                 <w:noProof/>
                 <w:webHidden/>
-                <w:sz w:val="24"/>
-                <w:szCs w:val="24"/>
               </w:rPr>
             </w:r>
             <w:r>
               <w:rPr>
                 <w:noProof/>
                 <w:webHidden/>
-                <w:sz w:val="24"/>
-                <w:szCs w:val="24"/>
               </w:rPr>
               <w:fldChar w:fldCharType="separate"/>
             </w:r>
@@ -1888,17 +1687,13 @@
               <w:rPr>
                 <w:noProof/>
                 <w:webHidden/>
-                <w:sz w:val="24"/>
-                <w:szCs w:val="24"/>
-              </w:rPr>
-              <w:t>24</w:t>
+              </w:rPr>
+              <w:t>19</w:t>
             </w:r>
             <w:r>
               <w:rPr>
                 <w:noProof/>
                 <w:webHidden/>
-                <w:sz w:val="24"/>
-                <w:szCs w:val="24"/>
               </w:rPr>
               <w:fldChar w:fldCharType="end"/>
             </w:r>
@@ -1917,13 +1712,11 @@
               <w:szCs w:val="24"/>
             </w:rPr>
           </w:pPr>
-          <w:hyperlink w:anchor="_Toc477794274" w:history="1">
+          <w:hyperlink w:anchor="_Toc477976603" w:history="1">
             <w:r>
               <w:rPr>
                 <w:rStyle w:val="Hyperlink"/>
                 <w:noProof/>
-                <w:sz w:val="24"/>
-                <w:szCs w:val="24"/>
               </w:rPr>
               <w:t>Conclusion 2</w:t>
             </w:r>
@@ -1931,8 +1724,6 @@
               <w:rPr>
                 <w:noProof/>
                 <w:webHidden/>
-                <w:sz w:val="24"/>
-                <w:szCs w:val="24"/>
               </w:rPr>
               <w:tab/>
             </w:r>
@@ -1940,8 +1731,6 @@
               <w:rPr>
                 <w:noProof/>
                 <w:webHidden/>
-                <w:sz w:val="24"/>
-                <w:szCs w:val="24"/>
               </w:rPr>
               <w:fldChar w:fldCharType="begin"/>
             </w:r>
@@ -1949,25 +1738,19 @@
               <w:rPr>
                 <w:noProof/>
                 <w:webHidden/>
-                <w:sz w:val="24"/>
-                <w:szCs w:val="24"/>
-              </w:rPr>
-              <w:instrText xml:space="preserve"> PAGEREF _Toc477794274 \h </w:instrText>
+              </w:rPr>
+              <w:instrText xml:space="preserve"> PAGEREF _Toc477976603 \h </w:instrText>
             </w:r>
             <w:r>
               <w:rPr>
                 <w:noProof/>
                 <w:webHidden/>
-                <w:sz w:val="24"/>
-                <w:szCs w:val="24"/>
               </w:rPr>
             </w:r>
             <w:r>
               <w:rPr>
                 <w:noProof/>
                 <w:webHidden/>
-                <w:sz w:val="24"/>
-                <w:szCs w:val="24"/>
               </w:rPr>
               <w:fldChar w:fldCharType="separate"/>
             </w:r>
@@ -1975,17 +1758,13 @@
               <w:rPr>
                 <w:noProof/>
                 <w:webHidden/>
-                <w:sz w:val="24"/>
-                <w:szCs w:val="24"/>
-              </w:rPr>
-              <w:t>25</w:t>
+              </w:rPr>
+              <w:t>19</w:t>
             </w:r>
             <w:r>
               <w:rPr>
                 <w:noProof/>
                 <w:webHidden/>
-                <w:sz w:val="24"/>
-                <w:szCs w:val="24"/>
               </w:rPr>
               <w:fldChar w:fldCharType="end"/>
             </w:r>
@@ -2004,13 +1783,11 @@
               <w:szCs w:val="24"/>
             </w:rPr>
           </w:pPr>
-          <w:hyperlink w:anchor="_Toc477794275" w:history="1">
+          <w:hyperlink w:anchor="_Toc477976604" w:history="1">
             <w:r>
               <w:rPr>
                 <w:rStyle w:val="Hyperlink"/>
                 <w:noProof/>
-                <w:sz w:val="24"/>
-                <w:szCs w:val="24"/>
               </w:rPr>
               <w:t>Observation 3</w:t>
             </w:r>
@@ -2018,8 +1795,6 @@
               <w:rPr>
                 <w:noProof/>
                 <w:webHidden/>
-                <w:sz w:val="24"/>
-                <w:szCs w:val="24"/>
               </w:rPr>
               <w:tab/>
             </w:r>
@@ -2027,8 +1802,6 @@
               <w:rPr>
                 <w:noProof/>
                 <w:webHidden/>
-                <w:sz w:val="24"/>
-                <w:szCs w:val="24"/>
               </w:rPr>
               <w:fldChar w:fldCharType="begin"/>
             </w:r>
@@ -2036,25 +1809,19 @@
               <w:rPr>
                 <w:noProof/>
                 <w:webHidden/>
-                <w:sz w:val="24"/>
-                <w:szCs w:val="24"/>
-              </w:rPr>
-              <w:instrText xml:space="preserve"> PAGEREF _Toc477794275 \h </w:instrText>
+              </w:rPr>
+              <w:instrText xml:space="preserve"> PAGEREF _Toc477976604 \h </w:instrText>
             </w:r>
             <w:r>
               <w:rPr>
                 <w:noProof/>
                 <w:webHidden/>
-                <w:sz w:val="24"/>
-                <w:szCs w:val="24"/>
               </w:rPr>
             </w:r>
             <w:r>
               <w:rPr>
                 <w:noProof/>
                 <w:webHidden/>
-                <w:sz w:val="24"/>
-                <w:szCs w:val="24"/>
               </w:rPr>
               <w:fldChar w:fldCharType="separate"/>
             </w:r>
@@ -2062,17 +1829,13 @@
               <w:rPr>
                 <w:noProof/>
                 <w:webHidden/>
-                <w:sz w:val="24"/>
-                <w:szCs w:val="24"/>
-              </w:rPr>
-              <w:t>25</w:t>
+              </w:rPr>
+              <w:t>19</w:t>
             </w:r>
             <w:r>
               <w:rPr>
                 <w:noProof/>
                 <w:webHidden/>
-                <w:sz w:val="24"/>
-                <w:szCs w:val="24"/>
               </w:rPr>
               <w:fldChar w:fldCharType="end"/>
             </w:r>
@@ -2091,13 +1854,11 @@
               <w:szCs w:val="24"/>
             </w:rPr>
           </w:pPr>
-          <w:hyperlink w:anchor="_Toc477794276" w:history="1">
+          <w:hyperlink w:anchor="_Toc477976605" w:history="1">
             <w:r>
               <w:rPr>
                 <w:rStyle w:val="Hyperlink"/>
                 <w:noProof/>
-                <w:sz w:val="24"/>
-                <w:szCs w:val="24"/>
               </w:rPr>
               <w:t>Conclusion 3</w:t>
             </w:r>
@@ -2105,8 +1866,6 @@
               <w:rPr>
                 <w:noProof/>
                 <w:webHidden/>
-                <w:sz w:val="24"/>
-                <w:szCs w:val="24"/>
               </w:rPr>
               <w:tab/>
             </w:r>
@@ -2114,8 +1873,6 @@
               <w:rPr>
                 <w:noProof/>
                 <w:webHidden/>
-                <w:sz w:val="24"/>
-                <w:szCs w:val="24"/>
               </w:rPr>
               <w:fldChar w:fldCharType="begin"/>
             </w:r>
@@ -2123,25 +1880,19 @@
               <w:rPr>
                 <w:noProof/>
                 <w:webHidden/>
-                <w:sz w:val="24"/>
-                <w:szCs w:val="24"/>
-              </w:rPr>
-              <w:instrText xml:space="preserve"> PAGEREF _Toc477794276 \h </w:instrText>
+              </w:rPr>
+              <w:instrText xml:space="preserve"> PAGEREF _Toc477976605 \h </w:instrText>
             </w:r>
             <w:r>
               <w:rPr>
                 <w:noProof/>
                 <w:webHidden/>
-                <w:sz w:val="24"/>
-                <w:szCs w:val="24"/>
               </w:rPr>
             </w:r>
             <w:r>
               <w:rPr>
                 <w:noProof/>
                 <w:webHidden/>
-                <w:sz w:val="24"/>
-                <w:szCs w:val="24"/>
               </w:rPr>
               <w:fldChar w:fldCharType="separate"/>
             </w:r>
@@ -2149,17 +1900,13 @@
               <w:rPr>
                 <w:noProof/>
                 <w:webHidden/>
-                <w:sz w:val="24"/>
-                <w:szCs w:val="24"/>
-              </w:rPr>
-              <w:t>25</w:t>
+              </w:rPr>
+              <w:t>19</w:t>
             </w:r>
             <w:r>
               <w:rPr>
                 <w:noProof/>
                 <w:webHidden/>
-                <w:sz w:val="24"/>
-                <w:szCs w:val="24"/>
               </w:rPr>
               <w:fldChar w:fldCharType="end"/>
             </w:r>
@@ -2178,13 +1925,11 @@
               <w:szCs w:val="24"/>
             </w:rPr>
           </w:pPr>
-          <w:hyperlink w:anchor="_Toc477794277" w:history="1">
+          <w:hyperlink w:anchor="_Toc477976606" w:history="1">
             <w:r>
               <w:rPr>
                 <w:rStyle w:val="Hyperlink"/>
                 <w:noProof/>
-                <w:sz w:val="24"/>
-                <w:szCs w:val="24"/>
               </w:rPr>
               <w:t>Observation 4</w:t>
             </w:r>
@@ -2192,8 +1937,6 @@
               <w:rPr>
                 <w:noProof/>
                 <w:webHidden/>
-                <w:sz w:val="24"/>
-                <w:szCs w:val="24"/>
               </w:rPr>
               <w:tab/>
             </w:r>
@@ -2201,8 +1944,6 @@
               <w:rPr>
                 <w:noProof/>
                 <w:webHidden/>
-                <w:sz w:val="24"/>
-                <w:szCs w:val="24"/>
               </w:rPr>
               <w:fldChar w:fldCharType="begin"/>
             </w:r>
@@ -2210,25 +1951,19 @@
               <w:rPr>
                 <w:noProof/>
                 <w:webHidden/>
-                <w:sz w:val="24"/>
-                <w:szCs w:val="24"/>
-              </w:rPr>
-              <w:instrText xml:space="preserve"> PAGEREF _Toc477794277 \h </w:instrText>
+              </w:rPr>
+              <w:instrText xml:space="preserve"> PAGEREF _Toc477976606 \h </w:instrText>
             </w:r>
             <w:r>
               <w:rPr>
                 <w:noProof/>
                 <w:webHidden/>
-                <w:sz w:val="24"/>
-                <w:szCs w:val="24"/>
               </w:rPr>
             </w:r>
             <w:r>
               <w:rPr>
                 <w:noProof/>
                 <w:webHidden/>
-                <w:sz w:val="24"/>
-                <w:szCs w:val="24"/>
               </w:rPr>
               <w:fldChar w:fldCharType="separate"/>
             </w:r>
@@ -2236,17 +1971,13 @@
               <w:rPr>
                 <w:noProof/>
                 <w:webHidden/>
-                <w:sz w:val="24"/>
-                <w:szCs w:val="24"/>
-              </w:rPr>
-              <w:t>25</w:t>
+              </w:rPr>
+              <w:t>19</w:t>
             </w:r>
             <w:r>
               <w:rPr>
                 <w:noProof/>
                 <w:webHidden/>
-                <w:sz w:val="24"/>
-                <w:szCs w:val="24"/>
               </w:rPr>
               <w:fldChar w:fldCharType="end"/>
             </w:r>
@@ -2265,13 +1996,11 @@
               <w:szCs w:val="24"/>
             </w:rPr>
           </w:pPr>
-          <w:hyperlink w:anchor="_Toc477794278" w:history="1">
+          <w:hyperlink w:anchor="_Toc477976607" w:history="1">
             <w:r>
               <w:rPr>
                 <w:rStyle w:val="Hyperlink"/>
                 <w:noProof/>
-                <w:sz w:val="24"/>
-                <w:szCs w:val="24"/>
               </w:rPr>
               <w:t>Conclusion 4</w:t>
             </w:r>
@@ -2279,8 +2008,6 @@
               <w:rPr>
                 <w:noProof/>
                 <w:webHidden/>
-                <w:sz w:val="24"/>
-                <w:szCs w:val="24"/>
               </w:rPr>
               <w:tab/>
             </w:r>
@@ -2288,8 +2015,6 @@
               <w:rPr>
                 <w:noProof/>
                 <w:webHidden/>
-                <w:sz w:val="24"/>
-                <w:szCs w:val="24"/>
               </w:rPr>
               <w:fldChar w:fldCharType="begin"/>
             </w:r>
@@ -2297,25 +2022,19 @@
               <w:rPr>
                 <w:noProof/>
                 <w:webHidden/>
-                <w:sz w:val="24"/>
-                <w:szCs w:val="24"/>
-              </w:rPr>
-              <w:instrText xml:space="preserve"> PAGEREF _Toc477794278 \h </w:instrText>
+              </w:rPr>
+              <w:instrText xml:space="preserve"> PAGEREF _Toc477976607 \h </w:instrText>
             </w:r>
             <w:r>
               <w:rPr>
                 <w:noProof/>
                 <w:webHidden/>
-                <w:sz w:val="24"/>
-                <w:szCs w:val="24"/>
               </w:rPr>
             </w:r>
             <w:r>
               <w:rPr>
                 <w:noProof/>
                 <w:webHidden/>
-                <w:sz w:val="24"/>
-                <w:szCs w:val="24"/>
               </w:rPr>
               <w:fldChar w:fldCharType="separate"/>
             </w:r>
@@ -2323,17 +2042,13 @@
               <w:rPr>
                 <w:noProof/>
                 <w:webHidden/>
-                <w:sz w:val="24"/>
-                <w:szCs w:val="24"/>
-              </w:rPr>
-              <w:t>25</w:t>
+              </w:rPr>
+              <w:t>20</w:t>
             </w:r>
             <w:r>
               <w:rPr>
                 <w:noProof/>
                 <w:webHidden/>
-                <w:sz w:val="24"/>
-                <w:szCs w:val="24"/>
               </w:rPr>
               <w:fldChar w:fldCharType="end"/>
             </w:r>
@@ -2352,13 +2067,11 @@
               <w:szCs w:val="24"/>
             </w:rPr>
           </w:pPr>
-          <w:hyperlink w:anchor="_Toc477794279" w:history="1">
+          <w:hyperlink w:anchor="_Toc477976608" w:history="1">
             <w:r>
               <w:rPr>
                 <w:rStyle w:val="Hyperlink"/>
                 <w:noProof/>
-                <w:sz w:val="24"/>
-                <w:szCs w:val="24"/>
               </w:rPr>
               <w:t>Observation 5</w:t>
             </w:r>
@@ -2366,8 +2079,6 @@
               <w:rPr>
                 <w:noProof/>
                 <w:webHidden/>
-                <w:sz w:val="24"/>
-                <w:szCs w:val="24"/>
               </w:rPr>
               <w:tab/>
             </w:r>
@@ -2375,8 +2086,6 @@
               <w:rPr>
                 <w:noProof/>
                 <w:webHidden/>
-                <w:sz w:val="24"/>
-                <w:szCs w:val="24"/>
               </w:rPr>
               <w:fldChar w:fldCharType="begin"/>
             </w:r>
@@ -2384,25 +2093,19 @@
               <w:rPr>
                 <w:noProof/>
                 <w:webHidden/>
-                <w:sz w:val="24"/>
-                <w:szCs w:val="24"/>
-              </w:rPr>
-              <w:instrText xml:space="preserve"> PAGEREF _Toc477794279 \h </w:instrText>
+              </w:rPr>
+              <w:instrText xml:space="preserve"> PAGEREF _Toc477976608 \h </w:instrText>
             </w:r>
             <w:r>
               <w:rPr>
                 <w:noProof/>
                 <w:webHidden/>
-                <w:sz w:val="24"/>
-                <w:szCs w:val="24"/>
               </w:rPr>
             </w:r>
             <w:r>
               <w:rPr>
                 <w:noProof/>
                 <w:webHidden/>
-                <w:sz w:val="24"/>
-                <w:szCs w:val="24"/>
               </w:rPr>
               <w:fldChar w:fldCharType="separate"/>
             </w:r>
@@ -2410,17 +2113,13 @@
               <w:rPr>
                 <w:noProof/>
                 <w:webHidden/>
-                <w:sz w:val="24"/>
-                <w:szCs w:val="24"/>
-              </w:rPr>
-              <w:t>25</w:t>
+              </w:rPr>
+              <w:t>20</w:t>
             </w:r>
             <w:r>
               <w:rPr>
                 <w:noProof/>
                 <w:webHidden/>
-                <w:sz w:val="24"/>
-                <w:szCs w:val="24"/>
               </w:rPr>
               <w:fldChar w:fldCharType="end"/>
             </w:r>
@@ -2439,13 +2138,11 @@
               <w:szCs w:val="24"/>
             </w:rPr>
           </w:pPr>
-          <w:hyperlink w:anchor="_Toc477794280" w:history="1">
+          <w:hyperlink w:anchor="_Toc477976609" w:history="1">
             <w:r>
               <w:rPr>
                 <w:rStyle w:val="Hyperlink"/>
                 <w:noProof/>
-                <w:sz w:val="24"/>
-                <w:szCs w:val="24"/>
               </w:rPr>
               <w:t>Conclusion 5</w:t>
             </w:r>
@@ -2453,8 +2150,6 @@
               <w:rPr>
                 <w:noProof/>
                 <w:webHidden/>
-                <w:sz w:val="24"/>
-                <w:szCs w:val="24"/>
               </w:rPr>
               <w:tab/>
             </w:r>
@@ -2462,8 +2157,6 @@
               <w:rPr>
                 <w:noProof/>
                 <w:webHidden/>
-                <w:sz w:val="24"/>
-                <w:szCs w:val="24"/>
               </w:rPr>
               <w:fldChar w:fldCharType="begin"/>
             </w:r>
@@ -2471,25 +2164,19 @@
               <w:rPr>
                 <w:noProof/>
                 <w:webHidden/>
-                <w:sz w:val="24"/>
-                <w:szCs w:val="24"/>
-              </w:rPr>
-              <w:instrText xml:space="preserve"> PAGEREF _Toc477794280 \h </w:instrText>
+              </w:rPr>
+              <w:instrText xml:space="preserve"> PAGEREF _Toc477976609 \h </w:instrText>
             </w:r>
             <w:r>
               <w:rPr>
                 <w:noProof/>
                 <w:webHidden/>
-                <w:sz w:val="24"/>
-                <w:szCs w:val="24"/>
               </w:rPr>
             </w:r>
             <w:r>
               <w:rPr>
                 <w:noProof/>
                 <w:webHidden/>
-                <w:sz w:val="24"/>
-                <w:szCs w:val="24"/>
               </w:rPr>
               <w:fldChar w:fldCharType="separate"/>
             </w:r>
@@ -2497,17 +2184,13 @@
               <w:rPr>
                 <w:noProof/>
                 <w:webHidden/>
-                <w:sz w:val="24"/>
-                <w:szCs w:val="24"/>
-              </w:rPr>
-              <w:t>25</w:t>
+              </w:rPr>
+              <w:t>20</w:t>
             </w:r>
             <w:r>
               <w:rPr>
                 <w:noProof/>
                 <w:webHidden/>
-                <w:sz w:val="24"/>
-                <w:szCs w:val="24"/>
               </w:rPr>
               <w:fldChar w:fldCharType="end"/>
             </w:r>
@@ -2526,13 +2209,11 @@
               <w:szCs w:val="24"/>
             </w:rPr>
           </w:pPr>
-          <w:hyperlink w:anchor="_Toc477794281" w:history="1">
+          <w:hyperlink w:anchor="_Toc477976610" w:history="1">
             <w:r>
               <w:rPr>
                 <w:rStyle w:val="Hyperlink"/>
                 <w:noProof/>
-                <w:sz w:val="24"/>
-                <w:szCs w:val="24"/>
               </w:rPr>
               <w:t>Questions</w:t>
             </w:r>
@@ -2540,8 +2221,6 @@
               <w:rPr>
                 <w:noProof/>
                 <w:webHidden/>
-                <w:sz w:val="24"/>
-                <w:szCs w:val="24"/>
               </w:rPr>
               <w:tab/>
             </w:r>
@@ -2549,8 +2228,6 @@
               <w:rPr>
                 <w:noProof/>
                 <w:webHidden/>
-                <w:sz w:val="24"/>
-                <w:szCs w:val="24"/>
               </w:rPr>
               <w:fldChar w:fldCharType="begin"/>
             </w:r>
@@ -2558,25 +2235,19 @@
               <w:rPr>
                 <w:noProof/>
                 <w:webHidden/>
-                <w:sz w:val="24"/>
-                <w:szCs w:val="24"/>
-              </w:rPr>
-              <w:instrText xml:space="preserve"> PAGEREF _Toc477794281 \h </w:instrText>
+              </w:rPr>
+              <w:instrText xml:space="preserve"> PAGEREF _Toc477976610 \h </w:instrText>
             </w:r>
             <w:r>
               <w:rPr>
                 <w:noProof/>
                 <w:webHidden/>
-                <w:sz w:val="24"/>
-                <w:szCs w:val="24"/>
               </w:rPr>
             </w:r>
             <w:r>
               <w:rPr>
                 <w:noProof/>
                 <w:webHidden/>
-                <w:sz w:val="24"/>
-                <w:szCs w:val="24"/>
               </w:rPr>
               <w:fldChar w:fldCharType="separate"/>
             </w:r>
@@ -2584,17 +2255,13 @@
               <w:rPr>
                 <w:noProof/>
                 <w:webHidden/>
-                <w:sz w:val="24"/>
-                <w:szCs w:val="24"/>
-              </w:rPr>
-              <w:t>25</w:t>
+              </w:rPr>
+              <w:t>20</w:t>
             </w:r>
             <w:r>
               <w:rPr>
                 <w:noProof/>
                 <w:webHidden/>
-                <w:sz w:val="24"/>
-                <w:szCs w:val="24"/>
               </w:rPr>
               <w:fldChar w:fldCharType="end"/>
             </w:r>
@@ -2613,7 +2280,7 @@
               <w:noProof/>
             </w:rPr>
           </w:pPr>
-          <w:hyperlink w:anchor="_Toc477794282" w:history="1">
+          <w:hyperlink w:anchor="_Toc477976611" w:history="1">
             <w:r>
               <w:rPr>
                 <w:rStyle w:val="Hyperlink"/>
@@ -2641,7 +2308,7 @@
                 <w:noProof/>
                 <w:webHidden/>
               </w:rPr>
-              <w:instrText xml:space="preserve"> PAGEREF _Toc477794282 \h </w:instrText>
+              <w:instrText xml:space="preserve"> PAGEREF _Toc477976611 \h </w:instrText>
             </w:r>
             <w:r>
               <w:rPr>
@@ -2661,7 +2328,7 @@
                 <w:noProof/>
                 <w:webHidden/>
               </w:rPr>
-              <w:t>25</w:t>
+              <w:t>20</w:t>
             </w:r>
             <w:r>
               <w:rPr>
@@ -2688,11 +2355,11 @@
       <w:pPr>
         <w:pStyle w:val="Heading2"/>
       </w:pPr>
-      <w:bookmarkStart w:id="0" w:name="_Toc477794253"/>
+      <w:bookmarkStart w:id="1" w:name="_Toc477976581"/>
       <w:r>
         <w:t>Highlights</w:t>
       </w:r>
-      <w:bookmarkEnd w:id="0"/>
+      <w:bookmarkEnd w:id="1"/>
     </w:p>
     <w:p>
       <w:pPr>
@@ -2785,7 +2452,6 @@
           <w:rFonts w:ascii="Book Antiqua" w:eastAsia="Times New Roman" w:hAnsi="Book Antiqua" w:cs="Arial"/>
           <w:color w:val="2E2E2E"/>
         </w:rPr>
-        <w:lastRenderedPageBreak/>
         <w:t xml:space="preserve">Comparison of CSDGM usage across DataONE </w:t>
       </w:r>
     </w:p>
@@ -2808,6 +2474,7 @@
           <w:rFonts w:ascii="Book Antiqua" w:eastAsia="Times New Roman" w:hAnsi="Book Antiqua" w:cs="Arial"/>
           <w:color w:val="2E2E2E"/>
         </w:rPr>
+        <w:lastRenderedPageBreak/>
         <w:t>Records measured by a conceptual version of the LTER Recommendation for Completeness</w:t>
       </w:r>
     </w:p>
@@ -2818,14 +2485,14 @@
           <w:rFonts w:ascii="Book Antiqua" w:eastAsia="Times New Roman" w:hAnsi="Book Antiqua"/>
         </w:rPr>
       </w:pPr>
-      <w:bookmarkStart w:id="1" w:name="_Toc477794254"/>
+      <w:bookmarkStart w:id="2" w:name="_Toc477976582"/>
       <w:r>
         <w:rPr>
           <w:rFonts w:ascii="Book Antiqua" w:eastAsia="Times New Roman" w:hAnsi="Book Antiqua"/>
         </w:rPr>
         <w:t>Abstract</w:t>
       </w:r>
-      <w:bookmarkEnd w:id="1"/>
+      <w:bookmarkEnd w:id="2"/>
     </w:p>
     <w:p>
       <w:pPr>
@@ -2864,11 +2531,11 @@
       <w:pPr>
         <w:pStyle w:val="Heading2"/>
       </w:pPr>
-      <w:bookmarkStart w:id="2" w:name="_Toc477794255"/>
+      <w:bookmarkStart w:id="3" w:name="_Toc477976583"/>
       <w:r>
         <w:t>Abbreviations</w:t>
       </w:r>
-      <w:bookmarkEnd w:id="2"/>
+      <w:bookmarkEnd w:id="3"/>
     </w:p>
     <w:p>
       <w:pPr>
@@ -3642,11 +3309,11 @@
       <w:pPr>
         <w:pStyle w:val="Heading2"/>
       </w:pPr>
-      <w:bookmarkStart w:id="3" w:name="_Toc477794256"/>
+      <w:bookmarkStart w:id="4" w:name="_Toc477976584"/>
       <w:r>
         <w:t>Keywords</w:t>
       </w:r>
-      <w:bookmarkEnd w:id="3"/>
+      <w:bookmarkEnd w:id="4"/>
     </w:p>
     <w:p>
       <w:pPr>
@@ -3978,17 +3645,16 @@
           <w:rFonts w:ascii="Book Antiqua" w:eastAsia="Book Antiqua" w:hAnsi="Book Antiqua"/>
         </w:rPr>
       </w:pPr>
-      <w:bookmarkStart w:id="4" w:name="_Toc349386088"/>
-      <w:bookmarkStart w:id="5" w:name="_Toc477794257"/>
+      <w:bookmarkStart w:id="5" w:name="_Toc349386088"/>
+      <w:bookmarkStart w:id="6" w:name="_Toc477976585"/>
       <w:r>
         <w:rPr>
           <w:rFonts w:ascii="Book Antiqua" w:eastAsia="Book Antiqua" w:hAnsi="Book Antiqua"/>
         </w:rPr>
-        <w:lastRenderedPageBreak/>
         <w:t>Introduction</w:t>
       </w:r>
-      <w:bookmarkEnd w:id="4"/>
       <w:bookmarkEnd w:id="5"/>
+      <w:bookmarkEnd w:id="6"/>
     </w:p>
     <w:p/>
     <w:p>
@@ -4001,6 +3667,7 @@
         <w:rPr>
           <w:rFonts w:ascii="Book Antiqua" w:hAnsi="Book Antiqua"/>
         </w:rPr>
+        <w:lastRenderedPageBreak/>
         <w:t xml:space="preserve">   All scientists and scientific communities recognize the need to document observations and processing clearly and completely to support understanding and reproducibility of their scientific results. Many datasets and products are documented using approaches and tools developed by data collectors to support their own analysis and understanding needs. This documentation can exist almost any conceivable form, each with associated storage and preservation strategies. This custom, often unstructured, approach may work well for independent investigators or in the confines of a laboratory or community, but it makes it difficult for users outside of these small groups to discover, use, and understand the data without consulting with its creators.</w:t>
       </w:r>
     </w:p>
@@ -4050,22 +3717,22 @@
           <w:rFonts w:ascii="Book Antiqua" w:hAnsi="Book Antiqua"/>
         </w:rPr>
       </w:pPr>
-      <w:bookmarkStart w:id="6" w:name="_Toc349386089"/>
-      <w:bookmarkStart w:id="7" w:name="_Toc477794258"/>
+      <w:bookmarkStart w:id="7" w:name="_Toc349386089"/>
+      <w:bookmarkStart w:id="8" w:name="_Toc477976586"/>
       <w:r>
         <w:rPr>
           <w:rFonts w:ascii="Book Antiqua" w:hAnsi="Book Antiqua"/>
         </w:rPr>
         <w:t>Metadata Standards/Dialects/Recommendations</w:t>
       </w:r>
-      <w:bookmarkEnd w:id="6"/>
+      <w:bookmarkEnd w:id="7"/>
       <w:r>
         <w:rPr>
           <w:rFonts w:ascii="Book Antiqua" w:hAnsi="Book Antiqua"/>
         </w:rPr>
         <w:t>/Concepts</w:t>
       </w:r>
-      <w:bookmarkEnd w:id="7"/>
+      <w:bookmarkEnd w:id="8"/>
       <w:r>
         <w:rPr>
           <w:rFonts w:ascii="Book Antiqua" w:hAnsi="Book Antiqua"/>
@@ -4157,22 +3824,22 @@
           <w:rFonts w:ascii="Book Antiqua" w:hAnsi="Book Antiqua"/>
         </w:rPr>
       </w:pPr>
-      <w:bookmarkStart w:id="8" w:name="_Toc349386090"/>
-      <w:bookmarkStart w:id="9" w:name="_Toc477794259"/>
+      <w:bookmarkStart w:id="9" w:name="_Toc349386090"/>
+      <w:bookmarkStart w:id="10" w:name="_Toc477976587"/>
       <w:r>
         <w:rPr>
           <w:rFonts w:ascii="Book Antiqua" w:hAnsi="Book Antiqua"/>
         </w:rPr>
         <w:t>Dialects and Recommendations at DataO</w:t>
       </w:r>
-      <w:bookmarkEnd w:id="8"/>
+      <w:bookmarkEnd w:id="9"/>
       <w:r>
         <w:rPr>
           <w:rFonts w:ascii="Book Antiqua" w:hAnsi="Book Antiqua"/>
         </w:rPr>
         <w:t>NE</w:t>
       </w:r>
-      <w:bookmarkEnd w:id="9"/>
+      <w:bookmarkEnd w:id="10"/>
     </w:p>
     <w:p>
       <w:pPr>
@@ -4230,7 +3897,7 @@
         </w:rPr>
         <w:t xml:space="preserve">provides a unique opportunity to explore relationships between metadata recommendations and dialects. It includes collections of metadata records from </w:t>
       </w:r>
-      <w:commentRangeStart w:id="10"/>
+      <w:commentRangeStart w:id="11"/>
       <w:r>
         <w:rPr>
           <w:rFonts w:ascii="Book Antiqua" w:hAnsi="Book Antiqua"/>
@@ -4249,13 +3916,13 @@
         </w:rPr>
         <w:t xml:space="preserve"> different dialects. </w:t>
       </w:r>
-      <w:commentRangeEnd w:id="10"/>
+      <w:commentRangeEnd w:id="11"/>
       <w:r>
         <w:rPr>
           <w:rStyle w:val="CommentReference"/>
           <w:rFonts w:ascii="Book Antiqua" w:hAnsi="Book Antiqua"/>
         </w:rPr>
-        <w:commentReference w:id="10"/>
+        <w:commentReference w:id="11"/>
       </w:r>
       <w:r>
         <w:rPr>
@@ -4367,14 +4034,20 @@
         <w:rPr>
           <w:rFonts w:ascii="Book Antiqua" w:hAnsi="Book Antiqua"/>
         </w:rPr>
+        <w:t xml:space="preserve">   </w:t>
+      </w:r>
+      <w:r>
+        <w:rPr>
+          <w:rFonts w:ascii="Book Antiqua" w:hAnsi="Book Antiqua"/>
+        </w:rPr>
+        <w:t xml:space="preserve">As the ecological research community gained experience with EML, it became clear that, in many cases, metadata records were not complete or consistent enough to serve </w:t>
+      </w:r>
+      <w:r>
+        <w:rPr>
+          <w:rFonts w:ascii="Book Antiqua" w:hAnsi="Book Antiqua"/>
+        </w:rPr>
         <w:lastRenderedPageBreak/>
-        <w:t xml:space="preserve">   </w:t>
-      </w:r>
-      <w:r>
-        <w:rPr>
-          <w:rFonts w:ascii="Book Antiqua" w:hAnsi="Book Antiqua"/>
-        </w:rPr>
-        <w:t xml:space="preserve">As the ecological research community gained experience with EML, it became clear that, in many cases, metadata records were not complete or consistent enough to serve important community requirements. </w:t>
+        <w:t xml:space="preserve">important community requirements. </w:t>
       </w:r>
       <w:r>
         <w:rPr>
@@ -4473,16 +4146,16 @@
           <w:rFonts w:ascii="Book Antiqua" w:hAnsi="Book Antiqua"/>
         </w:rPr>
       </w:pPr>
-      <w:bookmarkStart w:id="11" w:name="_Toc349386091"/>
-      <w:bookmarkStart w:id="12" w:name="_Toc477794260"/>
+      <w:bookmarkStart w:id="12" w:name="_Toc349386091"/>
+      <w:bookmarkStart w:id="13" w:name="_Toc477976588"/>
       <w:r>
         <w:rPr>
           <w:rFonts w:ascii="Book Antiqua" w:hAnsi="Book Antiqua"/>
         </w:rPr>
         <w:t>LTER Recommendation</w:t>
       </w:r>
-      <w:bookmarkEnd w:id="11"/>
       <w:bookmarkEnd w:id="12"/>
+      <w:bookmarkEnd w:id="13"/>
     </w:p>
     <w:p>
       <w:pPr>
@@ -4664,7 +4337,7 @@
           <w:rFonts w:ascii="Book Antiqua" w:hAnsi="Book Antiqua"/>
         </w:rPr>
       </w:pPr>
-      <w:commentRangeStart w:id="13"/>
+      <w:commentRangeStart w:id="14"/>
       <w:r>
         <w:rPr>
           <w:rFonts w:ascii="Book Antiqua" w:hAnsi="Book Antiqua"/>
@@ -4713,13 +4386,13 @@
           </wp:inline>
         </w:drawing>
       </w:r>
-      <w:commentRangeEnd w:id="13"/>
+      <w:commentRangeEnd w:id="14"/>
       <w:r>
         <w:rPr>
           <w:rStyle w:val="CommentReference"/>
           <w:rFonts w:asciiTheme="minorHAnsi" w:hAnsiTheme="minorHAnsi" w:cstheme="minorBidi"/>
         </w:rPr>
-        <w:commentReference w:id="13"/>
+        <w:commentReference w:id="14"/>
       </w:r>
     </w:p>
     <w:p>
@@ -5299,7 +4972,7 @@
           <w:rFonts w:ascii="Book Antiqua" w:hAnsi="Book Antiqua"/>
         </w:rPr>
       </w:pPr>
-      <w:bookmarkStart w:id="14" w:name="_Toc477794261"/>
+      <w:bookmarkStart w:id="15" w:name="_Toc477976589"/>
       <w:r>
         <w:rPr>
           <w:rFonts w:ascii="Book Antiqua" w:hAnsi="Book Antiqua"/>
@@ -5312,7 +4985,7 @@
         </w:rPr>
         <w:t>the LTER Recommendation</w:t>
       </w:r>
-      <w:bookmarkEnd w:id="14"/>
+      <w:bookmarkEnd w:id="15"/>
     </w:p>
     <w:p>
       <w:pPr>
@@ -5480,14 +5153,14 @@
           <w:rFonts w:ascii="Book Antiqua" w:hAnsi="Book Antiqua"/>
         </w:rPr>
       </w:pPr>
-      <w:bookmarkStart w:id="15" w:name="_Toc477794262"/>
+      <w:bookmarkStart w:id="16" w:name="_Toc477976590"/>
       <w:r>
         <w:rPr>
           <w:rFonts w:ascii="Book Antiqua" w:hAnsi="Book Antiqua"/>
         </w:rPr>
         <w:t>Data</w:t>
       </w:r>
-      <w:bookmarkEnd w:id="15"/>
+      <w:bookmarkEnd w:id="16"/>
     </w:p>
     <w:p/>
     <w:p>
@@ -5577,12 +5250,14 @@
           <w:rFonts w:eastAsia="Book Antiqua"/>
         </w:rPr>
       </w:pPr>
+      <w:bookmarkStart w:id="17" w:name="_Toc477976591"/>
       <w:r>
         <w:rPr>
           <w:rFonts w:eastAsia="Book Antiqua"/>
         </w:rPr>
         <w:t>Dialects</w:t>
       </w:r>
+      <w:bookmarkEnd w:id="17"/>
     </w:p>
     <w:p>
       <w:pPr>
@@ -6046,22 +5721,22 @@
           <w:rFonts w:ascii="Book Antiqua" w:hAnsi="Book Antiqua"/>
         </w:rPr>
       </w:pPr>
-      <w:bookmarkStart w:id="16" w:name="_Toc349386093"/>
-      <w:bookmarkStart w:id="17" w:name="_Toc477794263"/>
+      <w:bookmarkStart w:id="18" w:name="_Toc349386093"/>
+      <w:bookmarkStart w:id="19" w:name="_Toc477976592"/>
       <w:r>
         <w:rPr>
           <w:rFonts w:ascii="Book Antiqua" w:hAnsi="Book Antiqua"/>
         </w:rPr>
         <w:t>DataONE Member Node</w:t>
       </w:r>
-      <w:bookmarkEnd w:id="16"/>
-      <w:bookmarkEnd w:id="17"/>
+      <w:bookmarkEnd w:id="18"/>
       <w:r>
         <w:rPr>
           <w:rFonts w:ascii="Book Antiqua" w:hAnsi="Book Antiqua"/>
         </w:rPr>
         <w:t xml:space="preserve"> Sampling</w:t>
       </w:r>
+      <w:bookmarkEnd w:id="19"/>
     </w:p>
     <w:p>
       <w:pPr>
@@ -7803,7 +7478,7 @@
                 <w:rFonts w:ascii="Book Antiqua" w:eastAsia="Book Antiqua" w:hAnsi="Book Antiqua" w:cs="Book Antiqua"/>
               </w:rPr>
             </w:pPr>
-            <w:bookmarkStart w:id="18" w:name="OLE_LINK1"/>
+            <w:bookmarkStart w:id="20" w:name="OLE_LINK1"/>
             <w:r>
               <w:rPr>
                 <w:rFonts w:ascii="Book Antiqua" w:eastAsia="Times New Roman" w:hAnsi="Book Antiqua"/>
@@ -7811,7 +7486,7 @@
               </w:rPr>
               <w:t>NMEPSCOR</w:t>
             </w:r>
-            <w:bookmarkEnd w:id="18"/>
+            <w:bookmarkEnd w:id="20"/>
           </w:p>
         </w:tc>
         <w:tc>
@@ -9052,14 +8727,14 @@
           <w:rFonts w:ascii="Book Antiqua" w:eastAsia="Book Antiqua" w:hAnsi="Book Antiqua"/>
         </w:rPr>
       </w:pPr>
-      <w:bookmarkStart w:id="19" w:name="_Toc477794264"/>
+      <w:bookmarkStart w:id="21" w:name="_Toc477976593"/>
       <w:r>
         <w:rPr>
           <w:rFonts w:ascii="Book Antiqua" w:eastAsia="Book Antiqua" w:hAnsi="Book Antiqua"/>
         </w:rPr>
         <w:t>Methods</w:t>
       </w:r>
-      <w:bookmarkEnd w:id="19"/>
+      <w:bookmarkEnd w:id="21"/>
     </w:p>
     <w:p>
       <w:pPr>
@@ -9381,14 +9056,14 @@
           <w:rFonts w:ascii="Book Antiqua" w:eastAsia="Book Antiqua" w:hAnsi="Book Antiqua"/>
         </w:rPr>
       </w:pPr>
-      <w:bookmarkStart w:id="20" w:name="_Toc477794265"/>
+      <w:bookmarkStart w:id="22" w:name="_Toc477976594"/>
       <w:r>
         <w:rPr>
           <w:rFonts w:ascii="Book Antiqua" w:eastAsia="Book Antiqua" w:hAnsi="Book Antiqua"/>
         </w:rPr>
         <w:t>Process</w:t>
       </w:r>
-      <w:bookmarkEnd w:id="20"/>
+      <w:bookmarkEnd w:id="22"/>
     </w:p>
     <w:p>
       <w:pPr>
@@ -11389,7 +11064,7 @@
           <w:szCs w:val="26"/>
         </w:rPr>
       </w:pPr>
-      <w:bookmarkStart w:id="21" w:name="_Toc477794266"/>
+      <w:bookmarkStart w:id="23" w:name="_Toc477976595"/>
       <w:r>
         <w:rPr>
           <w:rFonts w:ascii="Book Antiqua" w:hAnsi="Book Antiqua"/>
@@ -11398,7 +11073,7 @@
         </w:rPr>
         <w:t>Results</w:t>
       </w:r>
-      <w:bookmarkEnd w:id="21"/>
+      <w:bookmarkEnd w:id="23"/>
       <w:r>
         <w:rPr>
           <w:rFonts w:ascii="Book Antiqua" w:hAnsi="Book Antiqua"/>
@@ -11696,7 +11371,7 @@
           <w:szCs w:val="18"/>
         </w:rPr>
       </w:pPr>
-      <w:bookmarkStart w:id="22" w:name="_Toc477794267"/>
+      <w:bookmarkStart w:id="24" w:name="_Toc477976596"/>
       <w:r>
         <w:rPr>
           <w:rFonts w:ascii="Book Antiqua" w:hAnsi="Book Antiqua"/>
@@ -11721,7 +11396,7 @@
         </w:rPr>
         <w:t xml:space="preserve"> Percentages</w:t>
       </w:r>
-      <w:bookmarkEnd w:id="22"/>
+      <w:bookmarkEnd w:id="24"/>
     </w:p>
     <w:p>
       <w:pPr>
@@ -33555,7 +33230,7 @@
           <w:szCs w:val="18"/>
         </w:rPr>
       </w:pPr>
-      <w:bookmarkStart w:id="23" w:name="_Toc477794268"/>
+      <w:bookmarkStart w:id="25" w:name="_Toc477976597"/>
       <w:r>
         <w:rPr>
           <w:rFonts w:ascii="Book Antiqua" w:hAnsi="Book Antiqua"/>
@@ -33564,7 +33239,7 @@
         </w:rPr>
         <w:t>Signature Score Groups by Dialect</w:t>
       </w:r>
-      <w:bookmarkEnd w:id="23"/>
+      <w:bookmarkEnd w:id="25"/>
     </w:p>
     <w:p>
       <w:pPr>
@@ -34034,7 +33709,6 @@
           </wp:inline>
         </w:drawing>
       </w:r>
-      <w:bookmarkStart w:id="24" w:name="_GoBack"/>
       <w:r>
         <w:rPr>
           <w:noProof/>
@@ -34053,7 +33727,6 @@
           </wp:inline>
         </w:drawing>
       </w:r>
-      <w:bookmarkEnd w:id="24"/>
     </w:p>
     <w:p>
       <w:pPr>
@@ -34091,7 +33764,7 @@
           <w:szCs w:val="18"/>
         </w:rPr>
       </w:pPr>
-      <w:bookmarkStart w:id="25" w:name="_Toc477794269"/>
+      <w:bookmarkStart w:id="26" w:name="_Toc477976598"/>
       <w:r>
         <w:rPr>
           <w:rFonts w:ascii="Book Antiqua" w:hAnsi="Book Antiqua"/>
@@ -34101,7 +33774,7 @@
         <w:lastRenderedPageBreak/>
         <w:t>Level Completeness by Collection</w:t>
       </w:r>
-      <w:bookmarkEnd w:id="25"/>
+      <w:bookmarkEnd w:id="26"/>
     </w:p>
     <w:p>
       <w:r>
@@ -34294,24 +33967,24 @@
           <w:rFonts w:ascii="Book Antiqua" w:hAnsi="Book Antiqua"/>
         </w:rPr>
       </w:pPr>
-      <w:bookmarkStart w:id="26" w:name="_Toc477794270"/>
+      <w:bookmarkStart w:id="27" w:name="_Toc477976599"/>
       <w:r>
         <w:rPr>
           <w:rFonts w:ascii="Book Antiqua" w:hAnsi="Book Antiqua"/>
         </w:rPr>
         <w:t>Conclusions and Further Questions</w:t>
       </w:r>
-      <w:bookmarkEnd w:id="26"/>
+      <w:bookmarkEnd w:id="27"/>
     </w:p>
     <w:p>
       <w:pPr>
         <w:pStyle w:val="Heading3"/>
       </w:pPr>
-      <w:bookmarkStart w:id="27" w:name="_Toc477794271"/>
+      <w:bookmarkStart w:id="28" w:name="_Toc477976600"/>
       <w:r>
         <w:t>Observation 1</w:t>
       </w:r>
-      <w:bookmarkEnd w:id="27"/>
+      <w:bookmarkEnd w:id="28"/>
     </w:p>
     <w:p>
       <w:pPr>
@@ -34362,11 +34035,11 @@
       <w:pPr>
         <w:pStyle w:val="Heading3"/>
       </w:pPr>
-      <w:bookmarkStart w:id="28" w:name="_Toc477794272"/>
+      <w:bookmarkStart w:id="29" w:name="_Toc477976601"/>
       <w:r>
         <w:t>Conclusion 1</w:t>
       </w:r>
-      <w:bookmarkEnd w:id="28"/>
+      <w:bookmarkEnd w:id="29"/>
     </w:p>
     <w:p>
       <w:pPr>
@@ -34397,11 +34070,11 @@
       <w:pPr>
         <w:pStyle w:val="Heading3"/>
       </w:pPr>
-      <w:bookmarkStart w:id="29" w:name="_Toc477794273"/>
+      <w:bookmarkStart w:id="30" w:name="_Toc477976602"/>
       <w:r>
         <w:t>Observation 2</w:t>
       </w:r>
-      <w:bookmarkEnd w:id="29"/>
+      <w:bookmarkEnd w:id="30"/>
     </w:p>
     <w:p>
       <w:pPr>
@@ -34450,11 +34123,11 @@
       <w:pPr>
         <w:pStyle w:val="Heading3"/>
       </w:pPr>
-      <w:bookmarkStart w:id="30" w:name="_Toc477794274"/>
+      <w:bookmarkStart w:id="31" w:name="_Toc477976603"/>
       <w:r>
         <w:t>Conclusion 2</w:t>
       </w:r>
-      <w:bookmarkEnd w:id="30"/>
+      <w:bookmarkEnd w:id="31"/>
     </w:p>
     <w:p>
       <w:pPr>
@@ -34479,11 +34152,11 @@
       <w:pPr>
         <w:pStyle w:val="Heading3"/>
       </w:pPr>
-      <w:bookmarkStart w:id="31" w:name="_Toc477794275"/>
+      <w:bookmarkStart w:id="32" w:name="_Toc477976604"/>
       <w:r>
         <w:t>Observation 3</w:t>
       </w:r>
-      <w:bookmarkEnd w:id="31"/>
+      <w:bookmarkEnd w:id="32"/>
     </w:p>
     <w:p>
       <w:pPr>
@@ -34514,11 +34187,11 @@
       <w:pPr>
         <w:pStyle w:val="Heading3"/>
       </w:pPr>
-      <w:bookmarkStart w:id="32" w:name="_Toc477794276"/>
+      <w:bookmarkStart w:id="33" w:name="_Toc477976605"/>
       <w:r>
         <w:t>Conclusion 3</w:t>
       </w:r>
-      <w:bookmarkEnd w:id="32"/>
+      <w:bookmarkEnd w:id="33"/>
     </w:p>
     <w:p>
       <w:pPr>
@@ -34543,11 +34216,11 @@
       <w:pPr>
         <w:pStyle w:val="Heading3"/>
       </w:pPr>
-      <w:bookmarkStart w:id="33" w:name="_Toc477794277"/>
+      <w:bookmarkStart w:id="34" w:name="_Toc477976606"/>
       <w:r>
         <w:t>Observation 4</w:t>
       </w:r>
-      <w:bookmarkEnd w:id="33"/>
+      <w:bookmarkEnd w:id="34"/>
     </w:p>
     <w:p>
       <w:pPr>
@@ -34575,12 +34248,12 @@
           <w:tab w:val="left" w:pos="2929"/>
         </w:tabs>
       </w:pPr>
-      <w:bookmarkStart w:id="34" w:name="_Toc477794278"/>
+      <w:bookmarkStart w:id="35" w:name="_Toc477976607"/>
       <w:r>
         <w:lastRenderedPageBreak/>
         <w:t>Conclusion 4</w:t>
       </w:r>
-      <w:bookmarkEnd w:id="34"/>
+      <w:bookmarkEnd w:id="35"/>
       <w:r>
         <w:tab/>
       </w:r>
@@ -34620,11 +34293,11 @@
       <w:pPr>
         <w:pStyle w:val="Heading3"/>
       </w:pPr>
-      <w:bookmarkStart w:id="35" w:name="_Toc477794279"/>
+      <w:bookmarkStart w:id="36" w:name="_Toc477976608"/>
       <w:r>
         <w:t>Observation 5</w:t>
       </w:r>
-      <w:bookmarkEnd w:id="35"/>
+      <w:bookmarkEnd w:id="36"/>
     </w:p>
     <w:p>
       <w:pPr>
@@ -34652,11 +34325,11 @@
           <w:tab w:val="left" w:pos="2929"/>
         </w:tabs>
       </w:pPr>
-      <w:bookmarkStart w:id="36" w:name="_Toc477794280"/>
+      <w:bookmarkStart w:id="37" w:name="_Toc477976609"/>
       <w:r>
         <w:t>Conclusion 5</w:t>
       </w:r>
-      <w:bookmarkEnd w:id="36"/>
+      <w:bookmarkEnd w:id="37"/>
       <w:r>
         <w:tab/>
       </w:r>
@@ -34685,11 +34358,11 @@
       <w:pPr>
         <w:pStyle w:val="Heading3"/>
       </w:pPr>
-      <w:bookmarkStart w:id="37" w:name="_Toc477794281"/>
+      <w:bookmarkStart w:id="38" w:name="_Toc477976610"/>
       <w:r>
         <w:t>Questions</w:t>
       </w:r>
-      <w:bookmarkEnd w:id="37"/>
+      <w:bookmarkEnd w:id="38"/>
     </w:p>
     <w:p>
       <w:pPr>
@@ -34780,20 +34453,20 @@
           <w:rFonts w:ascii="Book Antiqua" w:hAnsi="Book Antiqua"/>
         </w:rPr>
       </w:pPr>
-      <w:commentRangeStart w:id="38"/>
+      <w:commentRangeStart w:id="39"/>
       <w:r>
         <w:rPr>
           <w:rFonts w:ascii="Book Antiqua" w:hAnsi="Book Antiqua"/>
         </w:rPr>
         <w:t>Why</w:t>
       </w:r>
-      <w:commentRangeEnd w:id="38"/>
+      <w:commentRangeEnd w:id="39"/>
       <w:r>
         <w:rPr>
           <w:rStyle w:val="CommentReference"/>
           <w:rFonts w:asciiTheme="minorHAnsi" w:hAnsiTheme="minorHAnsi" w:cstheme="minorBidi"/>
         </w:rPr>
-        <w:commentReference w:id="38"/>
+        <w:commentReference w:id="39"/>
       </w:r>
       <w:r>
         <w:rPr>
@@ -34837,7 +34510,7 @@
           <w:rFonts w:ascii="Book Antiqua" w:hAnsi="Book Antiqua"/>
         </w:rPr>
       </w:pPr>
-      <w:bookmarkStart w:id="39" w:name="_Toc477794282"/>
+      <w:bookmarkStart w:id="40" w:name="_Toc477976611"/>
       <w:r>
         <w:rPr>
           <w:rFonts w:ascii="Book Antiqua" w:hAnsi="Book Antiqua"/>
@@ -34850,7 +34523,7 @@
         </w:rPr>
         <w:t>ography</w:t>
       </w:r>
-      <w:bookmarkEnd w:id="39"/>
+      <w:bookmarkEnd w:id="40"/>
     </w:p>
     <w:p>
       <w:pPr>
@@ -35116,7 +34789,7 @@
 
 <file path=word/comments.xml><?xml version="1.0" encoding="utf-8"?>
 <w:comments xmlns:wpc="http://schemas.microsoft.com/office/word/2010/wordprocessingCanvas" xmlns:mo="http://schemas.microsoft.com/office/mac/office/2008/main" xmlns:mc="http://schemas.openxmlformats.org/markup-compatibility/2006" xmlns:mv="urn:schemas-microsoft-com:mac:vml" xmlns:o="urn:schemas-microsoft-com:office:office" xmlns:r="http://schemas.openxmlformats.org/officeDocument/2006/relationships" xmlns:m="http://schemas.openxmlformats.org/officeDocument/2006/math" xmlns:v="urn:schemas-microsoft-com:vml" xmlns:wp14="http://schemas.microsoft.com/office/word/2010/wordprocessingDrawing" xmlns:wp="http://schemas.openxmlformats.org/drawingml/2006/wordprocessingDrawing" xmlns:w10="urn:schemas-microsoft-com:office:word" xmlns:w="http://schemas.openxmlformats.org/wordprocessingml/2006/main" xmlns:w14="http://schemas.microsoft.com/office/word/2010/wordml" xmlns:w15="http://schemas.microsoft.com/office/word/2012/wordml" xmlns:wpg="http://schemas.microsoft.com/office/word/2010/wordprocessingGroup" xmlns:wpi="http://schemas.microsoft.com/office/word/2010/wordprocessingInk" xmlns:wne="http://schemas.microsoft.com/office/word/2006/wordml" xmlns:wps="http://schemas.microsoft.com/office/word/2010/wordprocessingShape" mc:Ignorable="w14 w15 wp14">
-  <w:comment w:id="10" w:author="Sean Gordon" w:date="2017-02-28T20:58:00Z" w:initials="SG">
+  <w:comment w:id="11" w:author="Sean Gordon" w:date="2017-02-28T20:58:00Z" w:initials="SG">
     <w:p>
       <w:pPr>
         <w:pStyle w:val="CommentText"/>
@@ -35138,7 +34811,7 @@
       </w:r>
     </w:p>
   </w:comment>
-  <w:comment w:id="13" w:author="Sean Gordon" w:date="2017-03-21T13:14:00Z" w:initials="SG">
+  <w:comment w:id="14" w:author="Sean Gordon" w:date="2017-03-21T13:14:00Z" w:initials="SG">
     <w:p>
       <w:pPr>
         <w:pStyle w:val="CommentText"/>
@@ -35154,7 +34827,7 @@
       </w:r>
     </w:p>
   </w:comment>
-  <w:comment w:id="38" w:author="Sean Gordon" w:date="2017-03-21T15:31:00Z" w:initials="SG">
+  <w:comment w:id="39" w:author="Sean Gordon" w:date="2017-03-21T15:31:00Z" w:initials="SG">
     <w:p>
       <w:pPr>
         <w:pStyle w:val="CommentText"/>
@@ -38282,11 +37955,11 @@
         </c:dLbls>
         <c:marker val="1"/>
         <c:smooth val="0"/>
-        <c:axId val="1365309856"/>
-        <c:axId val="1365932032"/>
+        <c:axId val="962520768"/>
+        <c:axId val="962522544"/>
       </c:lineChart>
       <c:catAx>
-        <c:axId val="1365309856"/>
+        <c:axId val="962520768"/>
         <c:scaling>
           <c:orientation val="minMax"/>
         </c:scaling>
@@ -38329,7 +38002,7 @@
             <a:endParaRPr lang="en-US"/>
           </a:p>
         </c:txPr>
-        <c:crossAx val="1365932032"/>
+        <c:crossAx val="962522544"/>
         <c:crosses val="autoZero"/>
         <c:auto val="1"/>
         <c:lblAlgn val="ctr"/>
@@ -38337,7 +38010,7 @@
         <c:noMultiLvlLbl val="0"/>
       </c:catAx>
       <c:valAx>
-        <c:axId val="1365932032"/>
+        <c:axId val="962522544"/>
         <c:scaling>
           <c:orientation val="minMax"/>
         </c:scaling>
@@ -38374,7 +38047,7 @@
             <a:endParaRPr lang="en-US"/>
           </a:p>
         </c:txPr>
-        <c:crossAx val="1365309856"/>
+        <c:crossAx val="962520768"/>
         <c:crosses val="autoZero"/>
         <c:crossBetween val="between"/>
       </c:valAx>
@@ -38737,11 +38410,11 @@
         </c:dLbls>
         <c:gapWidth val="35"/>
         <c:overlap val="-27"/>
-        <c:axId val="1364696832"/>
-        <c:axId val="1364694800"/>
+        <c:axId val="1406333888"/>
+        <c:axId val="1406335664"/>
       </c:barChart>
       <c:catAx>
-        <c:axId val="1364696832"/>
+        <c:axId val="1406333888"/>
         <c:scaling>
           <c:orientation val="minMax"/>
         </c:scaling>
@@ -38784,7 +38457,7 @@
             <a:endParaRPr lang="en-US"/>
           </a:p>
         </c:txPr>
-        <c:crossAx val="1364694800"/>
+        <c:crossAx val="1406335664"/>
         <c:crosses val="autoZero"/>
         <c:auto val="1"/>
         <c:lblAlgn val="ctr"/>
@@ -38792,7 +38465,7 @@
         <c:noMultiLvlLbl val="0"/>
       </c:catAx>
       <c:valAx>
-        <c:axId val="1364694800"/>
+        <c:axId val="1406335664"/>
         <c:scaling>
           <c:orientation val="minMax"/>
           <c:max val="1.0"/>
@@ -38830,7 +38503,7 @@
             <a:endParaRPr lang="en-US"/>
           </a:p>
         </c:txPr>
-        <c:crossAx val="1364696832"/>
+        <c:crossAx val="1406333888"/>
         <c:crosses val="autoZero"/>
         <c:crossBetween val="between"/>
       </c:valAx>
@@ -39154,11 +38827,11 @@
         </c:dLbls>
         <c:gapWidth val="35"/>
         <c:overlap val="-27"/>
-        <c:axId val="1364984064"/>
-        <c:axId val="1364986112"/>
+        <c:axId val="1360075552"/>
+        <c:axId val="1360077328"/>
       </c:barChart>
       <c:catAx>
-        <c:axId val="1364984064"/>
+        <c:axId val="1360075552"/>
         <c:scaling>
           <c:orientation val="minMax"/>
         </c:scaling>
@@ -39201,7 +38874,7 @@
             <a:endParaRPr lang="en-US"/>
           </a:p>
         </c:txPr>
-        <c:crossAx val="1364986112"/>
+        <c:crossAx val="1360077328"/>
         <c:crosses val="autoZero"/>
         <c:auto val="1"/>
         <c:lblAlgn val="ctr"/>
@@ -39209,7 +38882,7 @@
         <c:noMultiLvlLbl val="0"/>
       </c:catAx>
       <c:valAx>
-        <c:axId val="1364986112"/>
+        <c:axId val="1360077328"/>
         <c:scaling>
           <c:orientation val="minMax"/>
           <c:max val="1.0"/>
@@ -39247,7 +38920,7 @@
             <a:endParaRPr lang="en-US"/>
           </a:p>
         </c:txPr>
-        <c:crossAx val="1364984064"/>
+        <c:crossAx val="1360075552"/>
         <c:crosses val="autoZero"/>
         <c:crossBetween val="between"/>
       </c:valAx>
@@ -41680,11 +41353,11 @@
         </c:dLbls>
         <c:gapWidth val="150"/>
         <c:overlap val="100"/>
-        <c:axId val="960805968"/>
-        <c:axId val="960807744"/>
+        <c:axId val="1407120000"/>
+        <c:axId val="1429084928"/>
       </c:barChart>
       <c:catAx>
-        <c:axId val="960805968"/>
+        <c:axId val="1407120000"/>
         <c:scaling>
           <c:orientation val="maxMin"/>
         </c:scaling>
@@ -41727,7 +41400,7 @@
             <a:endParaRPr lang="en-US"/>
           </a:p>
         </c:txPr>
-        <c:crossAx val="960807744"/>
+        <c:crossAx val="1429084928"/>
         <c:crosses val="autoZero"/>
         <c:auto val="1"/>
         <c:lblAlgn val="ctr"/>
@@ -41735,7 +41408,7 @@
         <c:noMultiLvlLbl val="0"/>
       </c:catAx>
       <c:valAx>
-        <c:axId val="960807744"/>
+        <c:axId val="1429084928"/>
         <c:scaling>
           <c:orientation val="minMax"/>
         </c:scaling>
@@ -41771,7 +41444,7 @@
             <a:endParaRPr lang="en-US"/>
           </a:p>
         </c:txPr>
-        <c:crossAx val="960805968"/>
+        <c:crossAx val="1407120000"/>
         <c:crosses val="autoZero"/>
         <c:crossBetween val="between"/>
       </c:valAx>
@@ -43411,11 +43084,11 @@
         </c:dLbls>
         <c:gapWidth val="219"/>
         <c:overlap val="100"/>
-        <c:axId val="1407740640"/>
-        <c:axId val="1407742416"/>
+        <c:axId val="1303455376"/>
+        <c:axId val="1303457152"/>
       </c:barChart>
       <c:catAx>
-        <c:axId val="1407740640"/>
+        <c:axId val="1303455376"/>
         <c:scaling>
           <c:orientation val="maxMin"/>
         </c:scaling>
@@ -43458,7 +43131,7 @@
             <a:endParaRPr lang="en-US"/>
           </a:p>
         </c:txPr>
-        <c:crossAx val="1407742416"/>
+        <c:crossAx val="1303457152"/>
         <c:crosses val="autoZero"/>
         <c:auto val="1"/>
         <c:lblAlgn val="ctr"/>
@@ -43466,7 +43139,7 @@
         <c:noMultiLvlLbl val="0"/>
       </c:catAx>
       <c:valAx>
-        <c:axId val="1407742416"/>
+        <c:axId val="1303457152"/>
         <c:scaling>
           <c:orientation val="minMax"/>
         </c:scaling>
@@ -43502,7 +43175,7 @@
             <a:endParaRPr lang="en-US"/>
           </a:p>
         </c:txPr>
-        <c:crossAx val="1407740640"/>
+        <c:crossAx val="1303455376"/>
         <c:crosses val="autoZero"/>
         <c:crossBetween val="between"/>
       </c:valAx>
@@ -45246,11 +44919,11 @@
         </c:dLbls>
         <c:gapWidth val="150"/>
         <c:overlap val="100"/>
-        <c:axId val="1364252000"/>
-        <c:axId val="1364253776"/>
+        <c:axId val="1360738960"/>
+        <c:axId val="1428299600"/>
       </c:barChart>
       <c:catAx>
-        <c:axId val="1364252000"/>
+        <c:axId val="1360738960"/>
         <c:scaling>
           <c:orientation val="maxMin"/>
         </c:scaling>
@@ -45293,7 +44966,7 @@
             <a:endParaRPr lang="en-US"/>
           </a:p>
         </c:txPr>
-        <c:crossAx val="1364253776"/>
+        <c:crossAx val="1428299600"/>
         <c:crosses val="autoZero"/>
         <c:auto val="1"/>
         <c:lblAlgn val="ctr"/>
@@ -45301,7 +44974,7 @@
         <c:noMultiLvlLbl val="0"/>
       </c:catAx>
       <c:valAx>
-        <c:axId val="1364253776"/>
+        <c:axId val="1428299600"/>
         <c:scaling>
           <c:orientation val="minMax"/>
         </c:scaling>
@@ -45337,7 +45010,7 @@
             <a:endParaRPr lang="en-US"/>
           </a:p>
         </c:txPr>
-        <c:crossAx val="1364252000"/>
+        <c:crossAx val="1360738960"/>
         <c:crosses val="autoZero"/>
         <c:crossBetween val="between"/>
       </c:valAx>
@@ -46721,11 +46394,11 @@
         </c:dLbls>
         <c:gapWidth val="150"/>
         <c:overlap val="100"/>
-        <c:axId val="1364382384"/>
-        <c:axId val="1364351088"/>
+        <c:axId val="1400955680"/>
+        <c:axId val="1428735936"/>
       </c:barChart>
       <c:catAx>
-        <c:axId val="1364382384"/>
+        <c:axId val="1400955680"/>
         <c:scaling>
           <c:orientation val="maxMin"/>
         </c:scaling>
@@ -46768,7 +46441,7 @@
             <a:endParaRPr lang="en-US"/>
           </a:p>
         </c:txPr>
-        <c:crossAx val="1364351088"/>
+        <c:crossAx val="1428735936"/>
         <c:crosses val="autoZero"/>
         <c:auto val="1"/>
         <c:lblAlgn val="ctr"/>
@@ -46776,7 +46449,7 @@
         <c:noMultiLvlLbl val="0"/>
       </c:catAx>
       <c:valAx>
-        <c:axId val="1364351088"/>
+        <c:axId val="1428735936"/>
         <c:scaling>
           <c:orientation val="minMax"/>
         </c:scaling>
@@ -46812,7 +46485,7 @@
             <a:endParaRPr lang="en-US"/>
           </a:p>
         </c:txPr>
-        <c:crossAx val="1364382384"/>
+        <c:crossAx val="1400955680"/>
         <c:crosses val="autoZero"/>
         <c:crossBetween val="between"/>
       </c:valAx>
@@ -48334,11 +48007,11 @@
         </c:dLbls>
         <c:gapWidth val="150"/>
         <c:overlap val="100"/>
-        <c:axId val="1364495680"/>
-        <c:axId val="1364489792"/>
+        <c:axId val="1428455152"/>
+        <c:axId val="1428456928"/>
       </c:barChart>
       <c:catAx>
-        <c:axId val="1364495680"/>
+        <c:axId val="1428455152"/>
         <c:scaling>
           <c:orientation val="maxMin"/>
         </c:scaling>
@@ -48381,7 +48054,7 @@
             <a:endParaRPr lang="en-US"/>
           </a:p>
         </c:txPr>
-        <c:crossAx val="1364489792"/>
+        <c:crossAx val="1428456928"/>
         <c:crosses val="autoZero"/>
         <c:auto val="1"/>
         <c:lblAlgn val="ctr"/>
@@ -48389,7 +48062,7 @@
         <c:noMultiLvlLbl val="0"/>
       </c:catAx>
       <c:valAx>
-        <c:axId val="1364489792"/>
+        <c:axId val="1428456928"/>
         <c:scaling>
           <c:orientation val="minMax"/>
         </c:scaling>
@@ -48426,7 +48099,7 @@
             <a:endParaRPr lang="en-US"/>
           </a:p>
         </c:txPr>
-        <c:crossAx val="1364495680"/>
+        <c:crossAx val="1428455152"/>
         <c:crosses val="autoZero"/>
         <c:crossBetween val="between"/>
       </c:valAx>
@@ -48871,11 +48544,11 @@
         </c:dLbls>
         <c:gapWidth val="35"/>
         <c:overlap val="-27"/>
-        <c:axId val="1364535296"/>
-        <c:axId val="1364530096"/>
+        <c:axId val="1406991040"/>
+        <c:axId val="1406992816"/>
       </c:barChart>
       <c:catAx>
-        <c:axId val="1364535296"/>
+        <c:axId val="1406991040"/>
         <c:scaling>
           <c:orientation val="minMax"/>
         </c:scaling>
@@ -48918,7 +48591,7 @@
             <a:endParaRPr lang="en-US"/>
           </a:p>
         </c:txPr>
-        <c:crossAx val="1364530096"/>
+        <c:crossAx val="1406992816"/>
         <c:crosses val="autoZero"/>
         <c:auto val="1"/>
         <c:lblAlgn val="ctr"/>
@@ -48926,7 +48599,7 @@
         <c:noMultiLvlLbl val="0"/>
       </c:catAx>
       <c:valAx>
-        <c:axId val="1364530096"/>
+        <c:axId val="1406992816"/>
         <c:scaling>
           <c:orientation val="minMax"/>
         </c:scaling>
@@ -48963,7 +48636,7 @@
             <a:endParaRPr lang="en-US"/>
           </a:p>
         </c:txPr>
-        <c:crossAx val="1364535296"/>
+        <c:crossAx val="1406991040"/>
         <c:crosses val="autoZero"/>
         <c:crossBetween val="between"/>
         <c:majorUnit val="0.1"/>
@@ -49358,11 +49031,11 @@
         </c:dLbls>
         <c:gapWidth val="36"/>
         <c:overlap val="-27"/>
-        <c:axId val="1364594896"/>
-        <c:axId val="1364577856"/>
+        <c:axId val="1360547232"/>
+        <c:axId val="1428651408"/>
       </c:barChart>
       <c:catAx>
-        <c:axId val="1364594896"/>
+        <c:axId val="1360547232"/>
         <c:scaling>
           <c:orientation val="minMax"/>
         </c:scaling>
@@ -49405,7 +49078,7 @@
             <a:endParaRPr lang="en-US"/>
           </a:p>
         </c:txPr>
-        <c:crossAx val="1364577856"/>
+        <c:crossAx val="1428651408"/>
         <c:crosses val="autoZero"/>
         <c:auto val="1"/>
         <c:lblAlgn val="ctr"/>
@@ -49413,7 +49086,7 @@
         <c:noMultiLvlLbl val="0"/>
       </c:catAx>
       <c:valAx>
-        <c:axId val="1364577856"/>
+        <c:axId val="1428651408"/>
         <c:scaling>
           <c:orientation val="minMax"/>
           <c:max val="1.0"/>
@@ -49451,7 +49124,7 @@
             <a:endParaRPr lang="en-US"/>
           </a:p>
         </c:txPr>
-        <c:crossAx val="1364594896"/>
+        <c:crossAx val="1360547232"/>
         <c:crosses val="autoZero"/>
         <c:crossBetween val="between"/>
       </c:valAx>
@@ -49775,11 +49448,11 @@
         </c:dLbls>
         <c:gapWidth val="35"/>
         <c:overlap val="-27"/>
-        <c:axId val="1364652480"/>
-        <c:axId val="1364654800"/>
+        <c:axId val="1409101312"/>
+        <c:axId val="1409103088"/>
       </c:barChart>
       <c:catAx>
-        <c:axId val="1364652480"/>
+        <c:axId val="1409101312"/>
         <c:scaling>
           <c:orientation val="minMax"/>
         </c:scaling>
@@ -49822,7 +49495,7 @@
             <a:endParaRPr lang="en-US"/>
           </a:p>
         </c:txPr>
-        <c:crossAx val="1364654800"/>
+        <c:crossAx val="1409103088"/>
         <c:crosses val="autoZero"/>
         <c:auto val="1"/>
         <c:lblAlgn val="ctr"/>
@@ -49830,7 +49503,7 @@
         <c:noMultiLvlLbl val="0"/>
       </c:catAx>
       <c:valAx>
-        <c:axId val="1364654800"/>
+        <c:axId val="1409103088"/>
         <c:scaling>
           <c:orientation val="minMax"/>
         </c:scaling>
@@ -49867,7 +49540,7 @@
             <a:endParaRPr lang="en-US"/>
           </a:p>
         </c:txPr>
-        <c:crossAx val="1364652480"/>
+        <c:crossAx val="1409101312"/>
         <c:crosses val="autoZero"/>
         <c:crossBetween val="between"/>
       </c:valAx>
@@ -55618,7 +55291,7 @@
 </file>
 
 <file path=customXml/itemProps1.xml><?xml version="1.0" encoding="utf-8"?>
-<ds:datastoreItem xmlns:ds="http://schemas.openxmlformats.org/officeDocument/2006/customXml" ds:itemID="{C238E190-4D1E-E245-B03A-BF84B359D874}">
+<ds:datastoreItem xmlns:ds="http://schemas.openxmlformats.org/officeDocument/2006/customXml" ds:itemID="{734B9B06-60C6-9844-957A-2A5A1F18E812}">
   <ds:schemaRefs>
     <ds:schemaRef ds:uri="http://schemas.openxmlformats.org/officeDocument/2006/bibliography"/>
   </ds:schemaRefs>

</xml_diff>